<commit_message>
Add Lines: Load Aliases in line_synonyms.  More checks for invalid names and synonyms.
</commit_message>
<xml_diff>
--- a/curator_data/examples/T3/Steps_in_Data_Submission_to_T3.docx
+++ b/curator_data/examples/T3/Steps_in_Data_Submission_to_T3.docx
@@ -91,8 +91,6 @@
       <w:r>
         <w:t>Notes on what information is needed on each form are given below.</w:t>
       </w:r>
-      <w:bookmarkStart w:id="0" w:name="_GoBack"/>
-      <w:bookmarkEnd w:id="0"/>
     </w:p>
     <w:p>
       <w:pPr>
@@ -129,11 +127,26 @@
     <w:p>
       <w:pPr>
         <w:spacing w:after="120"/>
+        <w:ind w:left="360"/>
+      </w:pPr>
+      <w:r>
+        <w:t>Fields with an asterisk are required.</w:t>
+      </w:r>
+    </w:p>
+    <w:p>
+      <w:pPr>
+        <w:spacing w:after="120"/>
       </w:pPr>
       <w:r>
         <w:rPr>
           <w:i/>
         </w:rPr>
+        <w:t>*</w:t>
+      </w:r>
+      <w:r>
+        <w:rPr>
+          <w:i/>
+        </w:rPr>
         <w:t>Line Names</w:t>
       </w:r>
     </w:p>
@@ -186,23 +199,53 @@
       </w:r>
       <w:r>
         <w:br/>
-        <w:t xml:space="preserve">Spaces will be replaced with an </w:t>
-      </w:r>
-      <w:proofErr w:type="spellStart"/>
-      <w:r>
-        <w:t>understroke</w:t>
-      </w:r>
-      <w:proofErr w:type="spellEnd"/>
-      <w:r>
-        <w:t xml:space="preserve"> “_” if they occur between two letters (e.g., AC METCALFE –&gt; AC_METCALFE) or if they occur between two numbers (e.g., IA95 506 –&gt; IA95_506) but will be deleted if they occur between a number and a letter (e.g., SHORT 2 –&gt; SHORT2 or IA95506 X10 –&gt; IA95506X10). For any line that contains spaces or </w:t>
-      </w:r>
-      <w:proofErr w:type="spellStart"/>
-      <w:r>
-        <w:t>understrokes</w:t>
-      </w:r>
-      <w:proofErr w:type="spellEnd"/>
-      <w:r>
-        <w:t>, an alias will automatically be created with both characters removed so that that line will turn up in a global search for the name.</w:t>
+        <w:t>Spaces will be replaced with an understroke “_” if they occur between two letters (e.g., AC METCALFE –&gt; AC_METCALFE) or if they occur between two numbers (e.g., IA95 506 –&gt; IA95_506) but will be deleted if they occur between a number and a letter (e.g., SHORT 2 –&gt; SHORT2 or IA95506 X10 –&gt; IA95506X10). For any line that contains spaces or understrokes, an alias will automatically be created with both characters removed so that that line will turn up in a global search for the name.</w:t>
+      </w:r>
+    </w:p>
+    <w:p>
+      <w:pPr>
+        <w:spacing w:after="120"/>
+        <w:rPr>
+          <w:i/>
+        </w:rPr>
+      </w:pPr>
+      <w:r>
+        <w:rPr>
+          <w:i/>
+        </w:rPr>
+        <w:t>Aliases</w:t>
+      </w:r>
+    </w:p>
+    <w:p>
+      <w:pPr>
+        <w:spacing w:after="120"/>
+        <w:ind w:left="360"/>
+      </w:pPr>
+      <w:r>
+        <w:t>There can be several aliases, separated by commas. When a search is done on line names, lines with matching aliases will come up too.</w:t>
+      </w:r>
+    </w:p>
+    <w:p>
+      <w:pPr>
+        <w:spacing w:after="120"/>
+        <w:rPr>
+          <w:i/>
+        </w:rPr>
+      </w:pPr>
+      <w:r>
+        <w:rPr>
+          <w:i/>
+        </w:rPr>
+        <w:t>GRIN Accession</w:t>
+      </w:r>
+    </w:p>
+    <w:p>
+      <w:pPr>
+        <w:spacing w:after="120"/>
+        <w:ind w:left="360"/>
+      </w:pPr>
+      <w:r>
+        <w:t>This is the unique number used in the Germplasm Resource Information Network of the National Plant Germplasm System (NPGS).  The number often starts with PI (for plant introduction). If you have this number please give it as that will facilitate linking T3 to GRIN.</w:t>
       </w:r>
     </w:p>
     <w:p>
@@ -217,7 +260,7 @@
           <w:bCs/>
           <w:i/>
         </w:rPr>
-        <w:t>Pedigree Formats</w:t>
+        <w:t>Pedigree</w:t>
       </w:r>
     </w:p>
     <w:p>
@@ -247,15 +290,7 @@
         <w:ind w:left="360"/>
       </w:pPr>
       <w:r>
-        <w:t xml:space="preserve">We are using standard Purdy notation (Purdy et al., Crop </w:t>
-      </w:r>
-      <w:proofErr w:type="spellStart"/>
-      <w:r>
-        <w:t>Sci</w:t>
-      </w:r>
-      <w:proofErr w:type="spellEnd"/>
-      <w:r>
-        <w:t xml:space="preserve"> 8: 405-406). </w:t>
+        <w:t xml:space="preserve">We are using standard Purdy notation (Purdy et al., Crop Sci 8: 405-406). </w:t>
       </w:r>
     </w:p>
     <w:p>
@@ -287,6 +322,13 @@
         <w:rPr>
           <w:i/>
         </w:rPr>
+        <w:lastRenderedPageBreak/>
+        <w:t>*</w:t>
+      </w:r>
+      <w:r>
+        <w:rPr>
+          <w:i/>
+        </w:rPr>
         <w:t>Filial Gen</w:t>
       </w:r>
       <w:r>
@@ -302,15 +344,7 @@
         <w:ind w:left="360"/>
       </w:pPr>
       <w:r>
-        <w:t xml:space="preserve">This is the filial generation (number of generations of </w:t>
-      </w:r>
-      <w:proofErr w:type="spellStart"/>
-      <w:r>
-        <w:t>selfing</w:t>
-      </w:r>
-      <w:proofErr w:type="spellEnd"/>
-      <w:r>
-        <w:t xml:space="preserve"> since the hybrid + 1) of the single plant which is the common ancestor of all seeds that form this line.  Possible values for Filial Gen. are single digits: integer from 1 to 8 corresponds to seeds from F1 to F8 derived plants ; anything greater than 8, use 9; if the seeds were from a doubled haploid (DH) plant, use 0.</w:t>
+        <w:t>This is the filial generation (number of generations of selfing since the hybrid + 1) of the single plant which is the common ancestor of all seeds that form this line.  Possible values for Filial Gen. are single digits: integer from 1 to 8 corresponds to seeds from F1 to F8 derived plants ; anything greater than 8, use 9; if the seeds were from a doubled haploid (DH) plant, use 0.</w:t>
       </w:r>
     </w:p>
     <w:p>
@@ -321,21 +355,36 @@
     </w:p>
     <w:p>
       <w:pPr>
-        <w:spacing w:after="120"/>
-        <w:rPr>
-          <w:i/>
-        </w:rPr>
-      </w:pPr>
-      <w:r>
+        <w:keepNext/>
+        <w:spacing w:after="120"/>
         <w:rPr>
           <w:bCs/>
           <w:i/>
         </w:rPr>
+      </w:pPr>
+      <w:r>
+        <w:rPr>
+          <w:bCs/>
+          <w:i/>
+        </w:rPr>
         <w:t>Values for descriptive variables:</w:t>
       </w:r>
     </w:p>
     <w:p>
       <w:pPr>
+        <w:keepNext/>
+        <w:spacing w:after="120"/>
+      </w:pPr>
+      <w:r>
+        <w:rPr>
+          <w:bCs/>
+        </w:rPr>
+        <w:t>Variables with an asterisk are required.</w:t>
+      </w:r>
+    </w:p>
+    <w:p>
+      <w:pPr>
+        <w:keepNext/>
         <w:spacing w:after="120"/>
         <w:rPr>
           <w:u w:val="single"/>
@@ -354,6 +403,18 @@
         <w:ind w:left="360"/>
       </w:pPr>
       <w:r>
+        <w:t>*</w:t>
+      </w:r>
+      <w:r>
+        <w:t>Row Type: 2 or 6</w:t>
+      </w:r>
+    </w:p>
+    <w:p>
+      <w:pPr>
+        <w:spacing w:after="120"/>
+        <w:ind w:left="360"/>
+      </w:pPr>
+      <w:r>
         <w:t>Growth Habit: winter, spring, or facultative</w:t>
       </w:r>
     </w:p>
@@ -363,7 +424,16 @@
         <w:ind w:left="360"/>
       </w:pPr>
       <w:r>
-        <w:t>Row Type: 2 or 6</w:t>
+        <w:t>Primary End Use: malt, feed, food, fuel, or other</w:t>
+      </w:r>
+      <w:r>
+        <w:t xml:space="preserve">. Indicate </w:t>
+      </w:r>
+      <w:r>
+        <w:t>the intended use. At the F4-F5 stage, the quality of a line fo</w:t>
+      </w:r>
+      <w:r>
+        <w:t>r malting may not be known yet.</w:t>
       </w:r>
     </w:p>
     <w:p>
@@ -372,16 +442,22 @@
         <w:ind w:left="360"/>
       </w:pPr>
       <w:r>
-        <w:t>Primary End Use: malt, feed, food, fuel, or other</w:t>
-      </w:r>
-      <w:r>
-        <w:t xml:space="preserve">. Indicate </w:t>
-      </w:r>
-      <w:r>
-        <w:t>the intended use. At the F4-F5 stage, the quality of a line fo</w:t>
-      </w:r>
-      <w:r>
-        <w:t>r malting may not be known yet.</w:t>
+        <w:t>Hull: hulless, hulled, or empty (assumed to be hulled)</w:t>
+      </w:r>
+    </w:p>
+    <w:p>
+      <w:pPr>
+        <w:keepNext/>
+        <w:spacing w:after="120"/>
+        <w:rPr>
+          <w:u w:val="single"/>
+        </w:rPr>
+      </w:pPr>
+      <w:r>
+        <w:rPr>
+          <w:u w:val="single"/>
+        </w:rPr>
+        <w:t>Wheat</w:t>
       </w:r>
     </w:p>
     <w:p>
@@ -390,30 +466,10 @@
         <w:ind w:left="360"/>
       </w:pPr>
       <w:r>
-        <w:t xml:space="preserve">Hull: </w:t>
-      </w:r>
-      <w:proofErr w:type="spellStart"/>
-      <w:r>
-        <w:t>hulless</w:t>
-      </w:r>
-      <w:proofErr w:type="spellEnd"/>
-      <w:r>
-        <w:t>, hulled, or empty (assumed to be hulled)</w:t>
-      </w:r>
-    </w:p>
-    <w:p>
-      <w:pPr>
-        <w:keepNext/>
-        <w:spacing w:after="120"/>
-        <w:rPr>
-          <w:u w:val="single"/>
-        </w:rPr>
-      </w:pPr>
-      <w:r>
-        <w:rPr>
-          <w:u w:val="single"/>
-        </w:rPr>
-        <w:t>Wheat</w:t>
+        <w:t>*</w:t>
+      </w:r>
+      <w:r>
+        <w:t>Species: aestivum or durum</w:t>
       </w:r>
     </w:p>
     <w:p>
@@ -449,15 +505,7 @@
         <w:ind w:left="360"/>
       </w:pPr>
       <w:r>
-        <w:t xml:space="preserve">Species: </w:t>
-      </w:r>
-      <w:proofErr w:type="spellStart"/>
-      <w:r>
-        <w:t>aestivum</w:t>
-      </w:r>
-      <w:proofErr w:type="spellEnd"/>
-      <w:r>
-        <w:t xml:space="preserve"> or durum</w:t>
+        <w:t>Awned or awnless: A or N (No awns)</w:t>
       </w:r>
     </w:p>
     <w:p>
@@ -465,21 +513,17 @@
         <w:spacing w:after="120"/>
         <w:ind w:left="360"/>
       </w:pPr>
-      <w:proofErr w:type="spellStart"/>
-      <w:r>
-        <w:t>Awned</w:t>
-      </w:r>
-      <w:proofErr w:type="spellEnd"/>
-      <w:r>
-        <w:t xml:space="preserve"> or </w:t>
-      </w:r>
-      <w:proofErr w:type="spellStart"/>
-      <w:r>
-        <w:t>awnless</w:t>
-      </w:r>
-      <w:proofErr w:type="spellEnd"/>
-      <w:r>
-        <w:t>: A or N (No awns)</w:t>
+      <w:r>
+        <w:t>Chaff Color: bronze or bright</w:t>
+      </w:r>
+    </w:p>
+    <w:p>
+      <w:pPr>
+        <w:spacing w:after="120"/>
+        <w:ind w:left="360"/>
+      </w:pPr>
+      <w:r>
+        <w:t>Qualitative Height: tall or short</w:t>
       </w:r>
     </w:p>
     <w:p>
@@ -517,6 +561,7 @@
         <w:rPr>
           <w:b/>
         </w:rPr>
+        <w:lastRenderedPageBreak/>
         <w:t>Genotyping ID Submission Form</w:t>
       </w:r>
     </w:p>
@@ -674,27 +719,126 @@
     </w:p>
     <w:p>
       <w:r>
-        <w:t>Plate ID: must match the names given by the genotyping lab</w:t>
-      </w:r>
-    </w:p>
-    <w:p>
-      <w:r>
-        <w:t>Well ID: use IDs going from A01 to H12 in the order given.  If multiple plates are on the same form, repeat A01 to H12 for each plate.</w:t>
-      </w:r>
-    </w:p>
-    <w:p>
-      <w:r>
-        <w:t>Line Name: use names matching previously submitted names</w:t>
-      </w:r>
-    </w:p>
-    <w:p>
-      <w:r>
-        <w:t>Filial Gen.: This is the filial generation of the single plant from which plant tissue was sampled for DNA extraction for genotyping.  Possible values for Filial Gen. are single digits: integer from 1 to 8 corresponds to F1 to F8 derived plant tissue; anything greater than 8, use 9; if the tissue was from a doubled haploid (DH) plant, use 0.</w:t>
-      </w:r>
-    </w:p>
-    <w:p>
-      <w:r>
-        <w:t>TCAP sample?: This is for genotyping lab accounting and determines who should be charged for this genotyping.</w:t>
+        <w:t>Fields with an asterisk are required information for each sample.</w:t>
+      </w:r>
+    </w:p>
+    <w:p>
+      <w:r>
+        <w:rPr>
+          <w:b/>
+        </w:rPr>
+        <w:t>*</w:t>
+      </w:r>
+      <w:r>
+        <w:rPr>
+          <w:b/>
+        </w:rPr>
+        <w:t>Plate ID</w:t>
+      </w:r>
+      <w:r>
+        <w:t>: must match the names given by the genotyping lab</w:t>
+      </w:r>
+    </w:p>
+    <w:p>
+      <w:r>
+        <w:rPr>
+          <w:b/>
+        </w:rPr>
+        <w:t>*</w:t>
+      </w:r>
+      <w:r>
+        <w:rPr>
+          <w:b/>
+        </w:rPr>
+        <w:t>Well ID</w:t>
+      </w:r>
+      <w:r>
+        <w:t>: use IDs going from A01 to H12 in the order given.  If multiple plates are on the same form, repeat A01 to H12 for each plate.</w:t>
+      </w:r>
+    </w:p>
+    <w:p>
+      <w:r>
+        <w:rPr>
+          <w:b/>
+        </w:rPr>
+        <w:t>*</w:t>
+      </w:r>
+      <w:r>
+        <w:rPr>
+          <w:b/>
+        </w:rPr>
+        <w:t>Line Name</w:t>
+      </w:r>
+      <w:r>
+        <w:t>: use names matching previously submitted names</w:t>
+      </w:r>
+    </w:p>
+    <w:p>
+      <w:r>
+        <w:rPr>
+          <w:b/>
+        </w:rPr>
+        <w:t>*</w:t>
+      </w:r>
+      <w:r>
+        <w:rPr>
+          <w:b/>
+        </w:rPr>
+        <w:t>Filial Gen.</w:t>
+      </w:r>
+      <w:r>
+        <w:t>: This is the filial generation of the single plant from which plant tissue was sampled for DNA extraction for genotyping.  Possible values for Filial Gen. are single digits: integer from 1 to 8 corresponds to F1 to F8 derived plant tissue; anything greater than 8, use 9; if the tissue was from a doubled haploid (DH) plant, use 0.</w:t>
+      </w:r>
+    </w:p>
+    <w:p>
+      <w:r>
+        <w:rPr>
+          <w:b/>
+        </w:rPr>
+        <w:t>Seed stock year</w:t>
+      </w:r>
+      <w:r>
+        <w:t>: The year in which the seed that gave the DNA was harvested.</w:t>
+      </w:r>
+    </w:p>
+    <w:p>
+      <w:r>
+        <w:rPr>
+          <w:b/>
+        </w:rPr>
+        <w:t>Seed stock experiment</w:t>
+      </w:r>
+      <w:r>
+        <w:t>: The name of the experiment where the seed was harvested. This need not be a TCAP trial. The name is to ensure the same seed stock can be retrieved from the breeding program if needed.</w:t>
+      </w:r>
+    </w:p>
+    <w:p>
+      <w:r>
+        <w:rPr>
+          <w:b/>
+        </w:rPr>
+        <w:lastRenderedPageBreak/>
+        <w:t>Seed stock ID</w:t>
+      </w:r>
+      <w:r>
+        <w:t>: The entry number of plot number within the experiment where the seed stock came from.</w:t>
+      </w:r>
+    </w:p>
+    <w:p>
+      <w:r>
+        <w:rPr>
+          <w:b/>
+        </w:rPr>
+        <w:t>*</w:t>
+      </w:r>
+      <w:r>
+        <w:rPr>
+          <w:b/>
+        </w:rPr>
+        <w:t>TCAP sample?</w:t>
+      </w:r>
+      <w:r>
+        <w:t>: This is for genotyping lab accounting and determines who should be charged for this genotyping.</w:t>
       </w:r>
     </w:p>
     <w:p>
@@ -747,24 +891,95 @@
         <w:t>. Required.</w:t>
       </w:r>
       <w:r>
+        <w:t xml:space="preserve"> Experiment_YYYY_Location, where</w:t>
+      </w:r>
+      <w:r>
+        <w:t xml:space="preserve"> Experiment is short but descriptive,</w:t>
+      </w:r>
+      <w:r>
+        <w:t xml:space="preserve"> YYYY=Year Harvested</w:t>
+      </w:r>
+      <w:r>
+        <w:t>, and Location is self-explanatory. Trial Codes should be unique across T3 for a crop.</w:t>
+      </w:r>
+    </w:p>
+    <w:p>
+      <w:pPr>
+        <w:spacing w:after="120"/>
+        <w:rPr>
+          <w:rFonts w:eastAsia="Times New Roman" w:cs="Arial"/>
+          <w:lang w:eastAsia="en-US"/>
+        </w:rPr>
+      </w:pPr>
+      <w:r>
+        <w:rPr>
+          <w:rFonts w:eastAsia="Times New Roman" w:cs="Arial"/>
+          <w:color w:val="FF0000"/>
+          <w:lang w:eastAsia="en-US"/>
+        </w:rPr>
+        <w:t>Experiment Code</w:t>
+      </w:r>
+      <w:r>
+        <w:rPr>
+          <w:rFonts w:eastAsia="Times New Roman" w:cs="Arial"/>
+          <w:lang w:eastAsia="en-US"/>
+        </w:rPr>
+        <w:t>. Optional. The experiment is one hierarchical level above the trial. The trial is carried out at one location in one year.  The experiment may have several trials with similar (may be identical) entry lists, performed at different locations in different years. The Experiment Code should be short, descriptive, and unique across T3 for a crop.</w:t>
+      </w:r>
+    </w:p>
+    <w:p>
+      <w:pPr>
+        <w:spacing w:after="120"/>
+        <w:rPr>
+          <w:rFonts w:eastAsia="Times New Roman" w:cs="Arial"/>
+          <w:lang w:eastAsia="en-US"/>
+        </w:rPr>
+      </w:pPr>
+      <w:r>
+        <w:rPr>
+          <w:rFonts w:eastAsia="Times New Roman" w:cs="Arial"/>
+          <w:color w:val="FF0000"/>
+          <w:lang w:eastAsia="en-US"/>
+        </w:rPr>
+        <w:t>Breeding Program</w:t>
+      </w:r>
+      <w:r>
+        <w:rPr>
+          <w:rFonts w:eastAsia="Times New Roman" w:cs="Arial"/>
+          <w:lang w:eastAsia="en-US"/>
+        </w:rPr>
+        <w:t>. Required.</w:t>
+      </w:r>
+      <w:r>
+        <w:rPr>
+          <w:rFonts w:eastAsia="Times New Roman" w:cs="Arial"/>
+          <w:lang w:eastAsia="en-US"/>
+        </w:rPr>
         <w:t xml:space="preserve"> </w:t>
       </w:r>
-      <w:proofErr w:type="spellStart"/>
-      <w:r>
-        <w:t>Experiment_YYYY_Location</w:t>
-      </w:r>
-      <w:proofErr w:type="spellEnd"/>
-      <w:r>
-        <w:t>, where</w:t>
-      </w:r>
-      <w:r>
-        <w:t xml:space="preserve"> Experiment is short but descriptive,</w:t>
-      </w:r>
-      <w:r>
-        <w:t xml:space="preserve"> YYYY=Year Harvested</w:t>
-      </w:r>
-      <w:r>
-        <w:t>, and Location is self-explanatory. Trial Codes should be unique across T3 for a crop.</w:t>
+      <w:r>
+        <w:t>Program responsible for data collection</w:t>
+      </w:r>
+      <w:r>
+        <w:rPr>
+          <w:rFonts w:eastAsia="Times New Roman" w:cs="Arial"/>
+          <w:lang w:eastAsia="en-US"/>
+        </w:rPr>
+        <w:t xml:space="preserve"> </w:t>
+      </w:r>
+      <w:r>
+        <w:rPr>
+          <w:rFonts w:eastAsia="Times New Roman" w:cs="Arial"/>
+          <w:lang w:eastAsia="en-US"/>
+        </w:rPr>
+        <w:t>(Three letter code)</w:t>
+      </w:r>
+      <w:r>
+        <w:rPr>
+          <w:rFonts w:eastAsia="Times New Roman" w:cs="Arial"/>
+          <w:lang w:eastAsia="en-US"/>
+        </w:rPr>
+        <w:t>.</w:t>
       </w:r>
     </w:p>
     <w:p>
@@ -781,14 +996,14 @@
           <w:color w:val="FF0000"/>
           <w:lang w:eastAsia="en-US"/>
         </w:rPr>
-        <w:t>Experiment Code</w:t>
-      </w:r>
-      <w:r>
-        <w:rPr>
-          <w:rFonts w:eastAsia="Times New Roman" w:cs="Arial"/>
-          <w:lang w:eastAsia="en-US"/>
-        </w:rPr>
-        <w:t>. Optional. The experiment is one hierarchical level above the trial. The trial is carried out at one location in one year.  The experiment may have several trials with similar (may be identical) entry lists, performed at different locations in different years. The Experiment Code should be short, descriptive, and unique across T3 for a crop.</w:t>
+        <w:t>Calendar Year Harvested</w:t>
+      </w:r>
+      <w:r>
+        <w:rPr>
+          <w:rFonts w:eastAsia="Times New Roman" w:cs="Arial"/>
+          <w:lang w:eastAsia="en-US"/>
+        </w:rPr>
+        <w:t>. Required.</w:t>
       </w:r>
     </w:p>
     <w:p>
@@ -805,7 +1020,7 @@
           <w:color w:val="FF0000"/>
           <w:lang w:eastAsia="en-US"/>
         </w:rPr>
-        <w:t>Breeding Program</w:t>
+        <w:t>Location</w:t>
       </w:r>
       <w:r>
         <w:rPr>
@@ -814,45 +1029,10 @@
         </w:rPr>
         <w:t>. Required.</w:t>
       </w:r>
-      <w:r>
-        <w:rPr>
-          <w:rFonts w:eastAsia="Times New Roman" w:cs="Arial"/>
-          <w:lang w:eastAsia="en-US"/>
-        </w:rPr>
-        <w:t xml:space="preserve"> </w:t>
-      </w:r>
-      <w:r>
-        <w:t>Program responsible for data collection</w:t>
-      </w:r>
-      <w:r>
-        <w:rPr>
-          <w:rFonts w:eastAsia="Times New Roman" w:cs="Arial"/>
-          <w:lang w:eastAsia="en-US"/>
-        </w:rPr>
-        <w:t xml:space="preserve"> </w:t>
-      </w:r>
-      <w:r>
-        <w:rPr>
-          <w:rFonts w:eastAsia="Times New Roman" w:cs="Arial"/>
-          <w:lang w:eastAsia="en-US"/>
-        </w:rPr>
-        <w:t>(Three letter code)</w:t>
-      </w:r>
-      <w:r>
-        <w:rPr>
-          <w:rFonts w:eastAsia="Times New Roman" w:cs="Arial"/>
-          <w:lang w:eastAsia="en-US"/>
-        </w:rPr>
-        <w:t>.</w:t>
-      </w:r>
-    </w:p>
-    <w:p>
-      <w:pPr>
-        <w:spacing w:after="120"/>
-        <w:rPr>
-          <w:rFonts w:eastAsia="Times New Roman" w:cs="Arial"/>
-          <w:lang w:eastAsia="en-US"/>
-        </w:rPr>
+    </w:p>
+    <w:p>
+      <w:pPr>
+        <w:spacing w:after="0"/>
       </w:pPr>
       <w:r>
         <w:rPr>
@@ -860,61 +1040,7 @@
           <w:color w:val="FF0000"/>
           <w:lang w:eastAsia="en-US"/>
         </w:rPr>
-        <w:t>Calendar Year Harvested</w:t>
-      </w:r>
-      <w:r>
-        <w:rPr>
-          <w:rFonts w:eastAsia="Times New Roman" w:cs="Arial"/>
-          <w:lang w:eastAsia="en-US"/>
-        </w:rPr>
-        <w:t>. Required.</w:t>
-      </w:r>
-    </w:p>
-    <w:p>
-      <w:pPr>
-        <w:spacing w:after="120"/>
-        <w:rPr>
-          <w:rFonts w:eastAsia="Times New Roman" w:cs="Arial"/>
-          <w:lang w:eastAsia="en-US"/>
-        </w:rPr>
-      </w:pPr>
-      <w:r>
-        <w:rPr>
-          <w:rFonts w:eastAsia="Times New Roman" w:cs="Arial"/>
-          <w:color w:val="FF0000"/>
-          <w:lang w:eastAsia="en-US"/>
-        </w:rPr>
-        <w:t>Location</w:t>
-      </w:r>
-      <w:r>
-        <w:rPr>
-          <w:rFonts w:eastAsia="Times New Roman" w:cs="Arial"/>
-          <w:lang w:eastAsia="en-US"/>
-        </w:rPr>
-        <w:t>. Required.</w:t>
-      </w:r>
-    </w:p>
-    <w:p>
-      <w:pPr>
-        <w:spacing w:after="0"/>
-      </w:pPr>
-      <w:proofErr w:type="spellStart"/>
-      <w:r>
-        <w:rPr>
-          <w:rFonts w:eastAsia="Times New Roman" w:cs="Arial"/>
-          <w:color w:val="FF0000"/>
-          <w:lang w:eastAsia="en-US"/>
-        </w:rPr>
-        <w:t>Lat</w:t>
-      </w:r>
-      <w:proofErr w:type="spellEnd"/>
-      <w:r>
-        <w:rPr>
-          <w:rFonts w:eastAsia="Times New Roman" w:cs="Arial"/>
-          <w:color w:val="FF0000"/>
-          <w:lang w:eastAsia="en-US"/>
-        </w:rPr>
-        <w:t>/Long of field</w:t>
+        <w:t>Lat/Long of field</w:t>
       </w:r>
       <w:r>
         <w:rPr>
@@ -1620,6 +1746,7 @@
           <w:color w:val="FF0000"/>
           <w:lang w:eastAsia="en-US"/>
         </w:rPr>
+        <w:lastRenderedPageBreak/>
         <w:t>Number of entries</w:t>
       </w:r>
       <w:r>
@@ -1882,13 +2009,13 @@
         <w:rPr>
           <w:b/>
         </w:rPr>
+        <w:lastRenderedPageBreak/>
         <w:t>Phenotype Submission Form</w:t>
       </w:r>
     </w:p>
     <w:p>
       <w:pPr>
         <w:spacing w:after="120"/>
-        <w:ind w:left="360"/>
       </w:pPr>
       <w:r>
         <w:t>Phenotypes come from a single trial. Information about the trial must have been previously submitted to T3 using the Trial Submission Form and is identified by the Trial Code</w:t>
@@ -1903,54 +2030,292 @@
       <w:r>
         <w:t xml:space="preserve">  The Trial Code row is the only row that has no information about the phenotypes, but has just one value, the Trial Code. The Trial Code given on this sheet is just an example.</w:t>
       </w:r>
-      <w:r>
+    </w:p>
+    <w:p>
+      <w:pPr>
+        <w:spacing w:after="120"/>
         <w:rPr>
           <w:b/>
           <w:bCs/>
         </w:rPr>
+      </w:pPr>
+      <w:r>
+        <w:t>*All overall trial characterizations are required information.</w:t>
+      </w:r>
+      <w:bookmarkStart w:id="0" w:name="_GoBack"/>
+      <w:bookmarkEnd w:id="0"/>
+    </w:p>
+    <w:p>
+      <w:pPr>
+        <w:spacing w:after="120"/>
+      </w:pPr>
+      <w:r>
+        <w:rPr>
+          <w:b/>
+        </w:rPr>
+        <w:t>*Trial Mean</w:t>
+      </w:r>
+      <w:r>
+        <w:t>:</w:t>
+      </w:r>
+      <w:r>
+        <w:t xml:space="preserve"> should be obtained from the </w:t>
+      </w:r>
+      <w:r>
+        <w:t xml:space="preserve">lines being submitted to </w:t>
+      </w:r>
+      <w:r>
+        <w:t xml:space="preserve">T3 lines </w:t>
+      </w:r>
+      <w:r>
+        <w:t>and</w:t>
+      </w:r>
+      <w:r>
         <w:t xml:space="preserve"> </w:t>
       </w:r>
       <w:r>
+        <w:t xml:space="preserve">the </w:t>
+      </w:r>
+      <w:r>
+        <w:t>checks included in the spread</w:t>
+      </w:r>
+      <w:r>
+        <w:t>sheet. If there were additional</w:t>
+      </w:r>
+      <w:r>
+        <w:t xml:space="preserve"> lines in the trial that are not being submitted to T3, they should be left out of the mean calculation</w:t>
+      </w:r>
+      <w:r>
+        <w:t xml:space="preserve"> and omitted from the submission form</w:t>
+      </w:r>
+      <w:r>
+        <w:t xml:space="preserve">. </w:t>
+      </w:r>
+    </w:p>
+    <w:p>
+      <w:pPr>
+        <w:spacing w:after="120"/>
+      </w:pPr>
+      <w:r>
+        <w:rPr>
+          <w:b/>
+        </w:rPr>
+        <w:t>*Std Error</w:t>
+      </w:r>
+      <w:r>
+        <w:t xml:space="preserve">: </w:t>
+      </w:r>
+      <w:r>
+        <w:t>For simplicity, we will assume a common</w:t>
+      </w:r>
+      <w:r>
+        <w:t xml:space="preserve"> error</w:t>
+      </w:r>
+      <w:r>
+        <w:t xml:space="preserve"> variance</w:t>
+      </w:r>
+      <w:r>
+        <w:t xml:space="preserve"> for all lines in an experiment (whether they are submitted to T3 or not)</w:t>
+      </w:r>
+      <w:r>
+        <w:t>, so the standard error of a mean</w:t>
+      </w:r>
+      <w:r>
+        <w:t xml:space="preserve"> </w:t>
+      </w:r>
+      <w:r>
+        <w:t>can be cal</w:t>
+      </w:r>
+      <w:r>
+        <w:t>culated from the</w:t>
+      </w:r>
+      <w:r>
+        <w:t xml:space="preserve"> overall</w:t>
+      </w:r>
+      <w:r>
+        <w:t xml:space="preserve"> Mean Square Error</w:t>
+      </w:r>
+      <w:r>
+        <w:t xml:space="preserve"> (MSE) for the experiment. </w:t>
+      </w:r>
+      <w:r>
+        <w:t xml:space="preserve">The formula for the Std Error = sqrt(MSE/r), where r </w:t>
+      </w:r>
+      <w:r>
+        <w:t>is the number of replications.</w:t>
+      </w:r>
+      <w:r>
+        <w:t xml:space="preserve"> </w:t>
+      </w:r>
+    </w:p>
+    <w:p>
+      <w:pPr>
+        <w:spacing w:after="120"/>
+      </w:pPr>
+      <w:r>
+        <w:rPr>
+          <w:b/>
+        </w:rPr>
+        <w:t>*Std Error Diff.</w:t>
+      </w:r>
+      <w:r>
+        <w:t xml:space="preserve">: </w:t>
+      </w:r>
+      <w:r>
+        <w:t>For incomplete block designs, the standard error of the difference will be depend on whether the two lines being compared were in the same incomplete block or not.  The value reported here should be for lines in different incomplete blocks.</w:t>
+      </w:r>
+    </w:p>
+    <w:p>
+      <w:pPr>
+        <w:spacing w:after="120"/>
+      </w:pPr>
+      <w:r>
+        <w:rPr>
+          <w:b/>
+        </w:rPr>
+        <w:t>*Prob &gt; F</w:t>
+      </w:r>
+      <w:r>
+        <w:t>: Probability of the F statistic for variance among lines in the experiment.</w:t>
+      </w:r>
+    </w:p>
+    <w:p>
+      <w:pPr>
+        <w:spacing w:after="120"/>
+      </w:pPr>
+      <w:r>
+        <w:rPr>
+          <w:b/>
+        </w:rPr>
+        <w:t>*Replications</w:t>
+      </w:r>
+      <w:r>
+        <w:t>:</w:t>
+      </w:r>
+      <w:r>
+        <w:t xml:space="preserve"> refers to the number of individual reps on which a particular trait was measured for normal entries (not checks: if there are repeated checks, </w:t>
+      </w:r>
+      <w:r>
+        <w:t>they</w:t>
+      </w:r>
+      <w:r>
+        <w:t xml:space="preserve"> may have more re</w:t>
+      </w:r>
+      <w:r>
+        <w:t>plications than normal entries)</w:t>
+      </w:r>
+      <w:r>
+        <w:t>. For most agronomic traits, this will be the same as the number of replications in the trial indicated in the Annotations file. For some quality evaluations, breeding programs may submit a single bulk sample, in which case the number of Replications for such traits would be = 1. Unless there are repeated checks in a trial, it may not be possible to provide estimates of standard errors (Std Error) and F statistics for such data. The standard deviation among a set of lines is not a useful measure of precision because it reflects the genetic variation among lines as well as errors in estimation. Breeders are encouraged to review their quality data carefully because they are in the best position to judge if values are reasonable for a given genotype.</w:t>
+      </w:r>
+    </w:p>
+    <w:p>
+      <w:pPr>
+        <w:spacing w:after="120"/>
+      </w:pPr>
+    </w:p>
+    <w:p>
+      <w:pPr>
+        <w:spacing w:after="120"/>
+        <w:rPr>
+          <w:bCs/>
+        </w:rPr>
+      </w:pPr>
+      <w:r>
+        <w:rPr>
+          <w:bCs/>
+        </w:rPr>
+        <w:t>Fields with an asterisk are required information for each line.</w:t>
+      </w:r>
+    </w:p>
+    <w:p>
+      <w:pPr>
+        <w:spacing w:after="120"/>
+      </w:pPr>
+      <w:r>
+        <w:rPr>
+          <w:b/>
+          <w:bCs/>
+        </w:rPr>
+        <w:t>*Line Name</w:t>
+      </w:r>
+      <w:r>
+        <w:rPr>
+          <w:bCs/>
+        </w:rPr>
+        <w:t xml:space="preserve">: </w:t>
+      </w:r>
+      <w:r>
         <w:t>T3 should also have been "made aware" of Line Names via the Line submission form.</w:t>
       </w:r>
     </w:p>
     <w:p>
       <w:pPr>
         <w:spacing w:after="120"/>
-        <w:ind w:left="360"/>
-      </w:pPr>
-      <w:r>
-        <w:t xml:space="preserve">The value in the Check column indicates whether that line of data is the average for a line (0), for a standard check (1), or for a summary statistic, i.e., Trial Mean, Std. Error, Std. Error Diff., </w:t>
-      </w:r>
-      <w:proofErr w:type="spellStart"/>
-      <w:r>
-        <w:t>Prob</w:t>
-      </w:r>
-      <w:proofErr w:type="spellEnd"/>
-      <w:r>
-        <w:t xml:space="preserve">&gt;F, </w:t>
-      </w:r>
-      <w:proofErr w:type="spellStart"/>
-      <w:r>
-        <w:t>Coef</w:t>
-      </w:r>
-      <w:proofErr w:type="spellEnd"/>
-      <w:r>
-        <w:t xml:space="preserve">. Var., or Replications at the top of the sheet (2).  We have no rules on what is designated as a check and what is not.  Information on whether a line is a check can be used by future analysts.  In the meanwhile, breeders should use their informal understanding of what is a check in designating lines as checks.  See below for information on the summary </w:t>
-      </w:r>
-      <w:proofErr w:type="spellStart"/>
-      <w:r>
-        <w:t>statisitics</w:t>
-      </w:r>
-      <w:proofErr w:type="spellEnd"/>
-      <w:r>
-        <w:t>.</w:t>
-      </w:r>
-    </w:p>
-    <w:p>
-      <w:pPr>
-        <w:spacing w:after="120"/>
-        <w:ind w:left="360"/>
+      </w:pPr>
+      <w:r>
+        <w:rPr>
+          <w:b/>
+        </w:rPr>
+        <w:t>*Check</w:t>
+      </w:r>
+      <w:r>
+        <w:t xml:space="preserve">: </w:t>
+      </w:r>
+      <w:r>
+        <w:t xml:space="preserve">The value in the Check column indicates whether that line of data is the average for a line (0), for a standard check (1), or for a summary statistic, i.e., Trial Mean, Std. Error, Std. Error Diff., Prob&gt;F, Coef. Var., or Replications at the top of the sheet (2).  We have no rules on what is designated as a check and what is not.  </w:t>
+      </w:r>
+      <w:r>
+        <w:lastRenderedPageBreak/>
+        <w:t>Information on whether a line is a check can be used by future analysts.  In the meanwhile, breeders should use their informal understanding of what is a check in designating lines as checks.  See below for information on the summary statisitics.</w:t>
+      </w:r>
+    </w:p>
+    <w:p>
+      <w:r>
+        <w:rPr>
+          <w:b/>
+        </w:rPr>
+        <w:t>*Filial Gen</w:t>
+      </w:r>
+      <w:r>
+        <w:t>.: This is the filial generation of the single plant from which plant tissue was sampled for DNA extraction for genotyping.  Possible values for Filial Gen. are single digits: integer from 1 to 8 corresponds to F1 to F8 derived plant tissue; anything greater than 8, use 9; if the tissue was from a doubled haploid (DH) plant, use 0.</w:t>
+      </w:r>
+    </w:p>
+    <w:p>
+      <w:r>
+        <w:rPr>
+          <w:b/>
+        </w:rPr>
+        <w:t>Seed stock year</w:t>
+      </w:r>
+      <w:r>
+        <w:t>: The year in which the seed that gave the DNA was harvested.</w:t>
+      </w:r>
+    </w:p>
+    <w:p>
+      <w:r>
+        <w:rPr>
+          <w:b/>
+        </w:rPr>
+        <w:t>Seed stock experiment</w:t>
+      </w:r>
+      <w:r>
+        <w:t>: The name of the experiment where the seed was harvested. This need not be a TCAP trial. The name is to ensure the same seed stock can be retrieved from the breeding program if needed.</w:t>
+      </w:r>
+    </w:p>
+    <w:p>
+      <w:r>
+        <w:rPr>
+          <w:b/>
+        </w:rPr>
+        <w:t>Seed stock ID</w:t>
+      </w:r>
+      <w:r>
+        <w:t>: The entry number of plot number within the experiment where the seed stock came from.</w:t>
+      </w:r>
+    </w:p>
+    <w:p>
+      <w:pPr>
+        <w:spacing w:after="120"/>
       </w:pPr>
       <w:r>
         <w:t>Values in the green columns should be means for each line calculated across the experiment, ideally considering lines as fixed effects (I think: this is something to be discussed with the statistics group).</w:t>
@@ -1959,8 +2324,16 @@
     <w:p>
       <w:pPr>
         <w:spacing w:after="120"/>
-        <w:ind w:left="360"/>
-      </w:pPr>
+      </w:pPr>
+      <w:r>
+        <w:rPr>
+          <w:b/>
+        </w:rPr>
+        <w:t>*Pheno1</w:t>
+      </w:r>
+      <w:r>
+        <w:t xml:space="preserve">: </w:t>
+      </w:r>
       <w:r>
         <w:t xml:space="preserve">Replace "Pheno1", "Pheno2" etc. with the names of phenotypes </w:t>
       </w:r>
@@ -1976,123 +2349,6 @@
       <w:r>
         <w:t>We will develop a protocol for adding new phenotypes as allowable in T3.  All phenotypes should have measurement protocols that TCAP scientists agree to adhere to.</w:t>
       </w:r>
-    </w:p>
-    <w:p>
-      <w:pPr>
-        <w:spacing w:after="120"/>
-        <w:ind w:left="360"/>
-      </w:pPr>
-      <w:r>
-        <w:t xml:space="preserve">The Trial Mean reported should be obtained from the </w:t>
-      </w:r>
-      <w:r>
-        <w:t xml:space="preserve">lines being submitted to </w:t>
-      </w:r>
-      <w:r>
-        <w:t xml:space="preserve">T3 lines </w:t>
-      </w:r>
-      <w:r>
-        <w:t>and</w:t>
-      </w:r>
-      <w:r>
-        <w:t xml:space="preserve"> </w:t>
-      </w:r>
-      <w:r>
-        <w:t xml:space="preserve">the </w:t>
-      </w:r>
-      <w:r>
-        <w:t>checks included in the spread</w:t>
-      </w:r>
-      <w:r>
-        <w:t>sheet. If there were additional</w:t>
-      </w:r>
-      <w:r>
-        <w:t xml:space="preserve"> lines in the trial that are not being submitted to T3, they should be left out of the mean calculation</w:t>
-      </w:r>
-      <w:r>
-        <w:t xml:space="preserve"> and omitted from the submission form</w:t>
-      </w:r>
-      <w:r>
-        <w:t>. For simplicity, we will assume a common variance, so the standard error of a mean (Std. Error) and F tests for comparing lines in each trial (</w:t>
-      </w:r>
-      <w:proofErr w:type="spellStart"/>
-      <w:r>
-        <w:t>Prob</w:t>
-      </w:r>
-      <w:proofErr w:type="spellEnd"/>
-      <w:r>
-        <w:t xml:space="preserve">&gt;F) can be </w:t>
-      </w:r>
-      <w:proofErr w:type="spellStart"/>
-      <w:r>
-        <w:t>caluculated</w:t>
-      </w:r>
-      <w:proofErr w:type="spellEnd"/>
-      <w:r>
-        <w:t xml:space="preserve"> from the Mean Square Error (MSE) in the ANOVA (including CAP and non-CAP lines). The formula for the </w:t>
-      </w:r>
-      <w:proofErr w:type="spellStart"/>
-      <w:r>
-        <w:t>Std</w:t>
-      </w:r>
-      <w:proofErr w:type="spellEnd"/>
-      <w:r>
-        <w:t xml:space="preserve"> Error = </w:t>
-      </w:r>
-      <w:proofErr w:type="spellStart"/>
-      <w:r>
-        <w:t>sqrt</w:t>
-      </w:r>
-      <w:proofErr w:type="spellEnd"/>
-      <w:r>
-        <w:t>(MSE/r), where r is the number of replications.  For incomplete block designs, the standard error of the difference (Std. Error Diff.) will be depend on whether the two lines being compared were in the same incomplete block or not.  The value reported here should be for lines in different incomplete blocks.</w:t>
-      </w:r>
-    </w:p>
-    <w:p>
-      <w:pPr>
-        <w:spacing w:after="120"/>
-        <w:ind w:left="360"/>
-      </w:pPr>
-      <w:r>
-        <w:t>“</w:t>
-      </w:r>
-      <w:r>
-        <w:t>Replications</w:t>
-      </w:r>
-      <w:r>
-        <w:t>”</w:t>
-      </w:r>
-      <w:r>
-        <w:t xml:space="preserve"> refers to the number of individual reps on which a particular trait was measured for normal entries (not checks: if there are repeated checks, </w:t>
-      </w:r>
-      <w:r>
-        <w:t>they</w:t>
-      </w:r>
-      <w:r>
-        <w:t xml:space="preserve"> may have more re</w:t>
-      </w:r>
-      <w:r>
-        <w:t>plications than normal entries)</w:t>
-      </w:r>
-      <w:r>
-        <w:t>. For most agronomic traits, this will be the same as the number of replications in the trial indicated in the Annotations file. For some quality evaluations, breeding programs may submit a single bulk sample, in which case the number of Replications for such traits would be = 1. Unless there are repeated checks in a trial, it may not be possible to provide estimates of standard errors (</w:t>
-      </w:r>
-      <w:proofErr w:type="spellStart"/>
-      <w:r>
-        <w:t>Std</w:t>
-      </w:r>
-      <w:proofErr w:type="spellEnd"/>
-      <w:r>
-        <w:t xml:space="preserve"> Error</w:t>
-      </w:r>
-      <w:r>
-        <w:t>) and F statistics for such data. The standard deviation among a set of lines is not a useful measure of precision because it reflects the genetic variation among lines as well as errors in estimation. Breeders are encouraged to review their quality data carefully because they are in the best position to judge if values are reasonable for a given genotype.</w:t>
-      </w:r>
-    </w:p>
-    <w:p>
-      <w:pPr>
-        <w:spacing w:after="120"/>
-      </w:pPr>
     </w:p>
     <w:sectPr>
       <w:pgSz w:w="12240" w:h="15840"/>
@@ -2454,6 +2710,7 @@
   <w:style w:type="character" w:default="1" w:styleId="DefaultParagraphFont">
     <w:name w:val="Default Paragraph Font"/>
     <w:uiPriority w:val="1"/>
+    <w:semiHidden/>
     <w:unhideWhenUsed/>
   </w:style>
   <w:style w:type="table" w:default="1" w:styleId="TableNormal">
@@ -3090,6 +3347,7 @@
   <w:style w:type="character" w:default="1" w:styleId="DefaultParagraphFont">
     <w:name w:val="Default Paragraph Font"/>
     <w:uiPriority w:val="1"/>
+    <w:semiHidden/>
     <w:unhideWhenUsed/>
   </w:style>
   <w:style w:type="table" w:default="1" w:styleId="TableNormal">

</xml_diff>

<commit_message>
Updated data submission instructions .doc file.
</commit_message>
<xml_diff>
--- a/curator_data/examples/T3/Steps_in_Data_Submission_to_T3.docx
+++ b/curator_data/examples/T3/Steps_in_Data_Submission_to_T3.docx
@@ -1,6 +1,6 @@
 
 <file path=word/document.xml><?xml version="1.0" encoding="utf-8"?>
-<w:document xmlns:wpc="http://schemas.microsoft.com/office/word/2010/wordprocessingCanvas" xmlns:mo="http://schemas.microsoft.com/office/mac/office/2008/main" xmlns:mc="http://schemas.openxmlformats.org/markup-compatibility/2006" xmlns:mv="urn:schemas-microsoft-com:mac:vml" xmlns:o="urn:schemas-microsoft-com:office:office" xmlns:r="http://schemas.openxmlformats.org/officeDocument/2006/relationships" xmlns:m="http://schemas.openxmlformats.org/officeDocument/2006/math" xmlns:v="urn:schemas-microsoft-com:vml" xmlns:wp14="http://schemas.microsoft.com/office/word/2010/wordprocessingDrawing" xmlns:wp="http://schemas.openxmlformats.org/drawingml/2006/wordprocessingDrawing" xmlns:w10="urn:schemas-microsoft-com:office:word" xmlns:w="http://schemas.openxmlformats.org/wordprocessingml/2006/main" xmlns:w14="http://schemas.microsoft.com/office/word/2010/wordml" xmlns:wpg="http://schemas.microsoft.com/office/word/2010/wordprocessingGroup" xmlns:wpi="http://schemas.microsoft.com/office/word/2010/wordprocessingInk" xmlns:wne="http://schemas.microsoft.com/office/word/2006/wordml" xmlns:wps="http://schemas.microsoft.com/office/word/2010/wordprocessingShape" mc:Ignorable="w14 wp14">
+<w:document xmlns:ve="http://schemas.openxmlformats.org/markup-compatibility/2006" xmlns:o="urn:schemas-microsoft-com:office:office" xmlns:r="http://schemas.openxmlformats.org/officeDocument/2006/relationships" xmlns:m="http://schemas.openxmlformats.org/officeDocument/2006/math" xmlns:v="urn:schemas-microsoft-com:vml" xmlns:wp="http://schemas.openxmlformats.org/drawingml/2006/wordprocessingDrawing" xmlns:w10="urn:schemas-microsoft-com:office:word" xmlns:w="http://schemas.openxmlformats.org/wordprocessingml/2006/main" xmlns:wne="http://schemas.microsoft.com/office/word/2006/wordml">
   <w:body>
     <w:p>
       <w:pPr>
@@ -41,7 +41,13 @@
         <w:contextualSpacing w:val="0"/>
       </w:pPr>
       <w:r>
-        <w:t>If lines are to be genotyped, submit the Genotyping ID Submission Form.</w:t>
+        <w:t>Submit trial information using the Trial Submission Form</w:t>
+      </w:r>
+      <w:r>
+        <w:t xml:space="preserve"> (Experiment Annotation Form)</w:t>
+      </w:r>
+      <w:r>
+        <w:t>.</w:t>
       </w:r>
     </w:p>
     <w:p>
@@ -55,30 +61,16 @@
         <w:contextualSpacing w:val="0"/>
       </w:pPr>
       <w:r>
-        <w:t>Submit trial information using the Trial Submission Form.</w:t>
-      </w:r>
-    </w:p>
-    <w:p>
-      <w:pPr>
-        <w:pStyle w:val="ListParagraph"/>
-        <w:numPr>
-          <w:ilvl w:val="0"/>
-          <w:numId w:val="2"/>
-        </w:numPr>
-        <w:spacing w:after="120"/>
-        <w:contextualSpacing w:val="0"/>
-      </w:pPr>
-      <w:r>
         <w:t xml:space="preserve">Submit phenotypic data using the Phenotype Submission Form. Step </w:t>
       </w:r>
       <w:r>
-        <w:t>4</w:t>
+        <w:t>3</w:t>
       </w:r>
       <w:r>
         <w:t xml:space="preserve"> can be iterated several times without going back to Step </w:t>
       </w:r>
       <w:r>
-        <w:t>3</w:t>
+        <w:t>2</w:t>
       </w:r>
       <w:r>
         <w:t>.</w:t>
@@ -90,6 +82,9 @@
       </w:pPr>
       <w:r>
         <w:t>Notes on what information is needed on each form are given below.</w:t>
+      </w:r>
+      <w:r>
+        <w:t xml:space="preserve">  See data templates for more information.</w:t>
       </w:r>
     </w:p>
     <w:p>
@@ -170,9 +165,11 @@
       <w:r>
         <w:tab/>
       </w:r>
+      <w:proofErr w:type="spellStart"/>
       <w:r>
         <w:t>BARONESSE</w:t>
       </w:r>
+      <w:proofErr w:type="spellEnd"/>
     </w:p>
     <w:p>
       <w:pPr>
@@ -185,8 +182,13 @@
       <w:r>
         <w:tab/>
       </w:r>
-      <w:r>
-        <w:t>6B97-2245</w:t>
+      <w:proofErr w:type="spellStart"/>
+      <w:r>
+        <w:t>6B97</w:t>
+      </w:r>
+      <w:proofErr w:type="spellEnd"/>
+      <w:r>
+        <w:t>-2245</w:t>
       </w:r>
     </w:p>
     <w:p>
@@ -199,7 +201,79 @@
       </w:r>
       <w:r>
         <w:br/>
-        <w:t>Spaces will be replaced with an understroke “_” if they occur between two letters (e.g., AC METCALFE –&gt; AC_METCALFE) or if they occur between two numbers (e.g., IA95 506 –&gt; IA95_506) but will be deleted if they occur between a number and a letter (e.g., SHORT 2 –&gt; SHORT2 or IA95506 X10 –&gt; IA95506X10). For any line that contains spaces or understrokes, an alias will automatically be created with both characters removed so that that line will turn up in a global search for the name.</w:t>
+        <w:t xml:space="preserve">Spaces will be replaced with an </w:t>
+      </w:r>
+      <w:proofErr w:type="spellStart"/>
+      <w:r>
+        <w:t>understroke</w:t>
+      </w:r>
+      <w:proofErr w:type="spellEnd"/>
+      <w:r>
+        <w:t xml:space="preserve"> “_” if they occur between two letters (e.g., AC METCALFE –&gt; </w:t>
+      </w:r>
+      <w:proofErr w:type="spellStart"/>
+      <w:r>
+        <w:t>AC_METCALFE</w:t>
+      </w:r>
+      <w:proofErr w:type="spellEnd"/>
+      <w:r>
+        <w:t xml:space="preserve">) or if they occur between two numbers (e.g., </w:t>
+      </w:r>
+      <w:proofErr w:type="spellStart"/>
+      <w:r>
+        <w:t>IA95</w:t>
+      </w:r>
+      <w:proofErr w:type="spellEnd"/>
+      <w:r>
+        <w:t xml:space="preserve"> 506 –&gt; </w:t>
+      </w:r>
+      <w:proofErr w:type="spellStart"/>
+      <w:r>
+        <w:t>IA95_506</w:t>
+      </w:r>
+      <w:proofErr w:type="spellEnd"/>
+      <w:r>
+        <w:t xml:space="preserve">) but will be deleted if they occur between a number and a letter (e.g., SHORT 2 –&gt; </w:t>
+      </w:r>
+      <w:proofErr w:type="spellStart"/>
+      <w:r>
+        <w:t>SHORT2</w:t>
+      </w:r>
+      <w:proofErr w:type="spellEnd"/>
+      <w:r>
+        <w:t xml:space="preserve"> or </w:t>
+      </w:r>
+      <w:proofErr w:type="spellStart"/>
+      <w:r>
+        <w:t>IA95506</w:t>
+      </w:r>
+      <w:proofErr w:type="spellEnd"/>
+      <w:r>
+        <w:t xml:space="preserve"> </w:t>
+      </w:r>
+      <w:proofErr w:type="spellStart"/>
+      <w:r>
+        <w:t>X10</w:t>
+      </w:r>
+      <w:proofErr w:type="spellEnd"/>
+      <w:r>
+        <w:t xml:space="preserve"> –&gt; </w:t>
+      </w:r>
+      <w:proofErr w:type="spellStart"/>
+      <w:r>
+        <w:t>IA95506X10</w:t>
+      </w:r>
+      <w:proofErr w:type="spellEnd"/>
+      <w:r>
+        <w:t xml:space="preserve">). For any line that contains spaces or </w:t>
+      </w:r>
+      <w:proofErr w:type="spellStart"/>
+      <w:r>
+        <w:t>understrokes</w:t>
+      </w:r>
+      <w:proofErr w:type="spellEnd"/>
+      <w:r>
+        <w:t>, an alias will automatically be created with both characters removed so that that line will turn up in a global search for the name.</w:t>
       </w:r>
     </w:p>
     <w:p>
@@ -245,7 +319,15 @@
         <w:ind w:left="360"/>
       </w:pPr>
       <w:r>
-        <w:t>This is the unique number used in the Germplasm Resource Information Network of the National Plant Germplasm System (NPGS).  The number often starts with PI (for plant introduction). If you have this number please give it as that will facilitate linking T3 to GRIN.</w:t>
+        <w:t>This is the unique number used in the Germplasm Resource Information Network of the National Plant Germplasm System (</w:t>
+      </w:r>
+      <w:proofErr w:type="spellStart"/>
+      <w:r>
+        <w:t>NPGS</w:t>
+      </w:r>
+      <w:proofErr w:type="spellEnd"/>
+      <w:r>
+        <w:t>).  The number often starts with PI (for plant introduction). If you have this number please give it as that will facilitate linking T3 to GRIN.</w:t>
       </w:r>
     </w:p>
     <w:p>
@@ -290,7 +372,15 @@
         <w:ind w:left="360"/>
       </w:pPr>
       <w:r>
-        <w:t xml:space="preserve">We are using standard Purdy notation (Purdy et al., Crop Sci 8: 405-406). </w:t>
+        <w:t xml:space="preserve">We are using standard Purdy notation (Purdy et al., Crop </w:t>
+      </w:r>
+      <w:proofErr w:type="spellStart"/>
+      <w:r>
+        <w:t>Sci</w:t>
+      </w:r>
+      <w:proofErr w:type="spellEnd"/>
+      <w:r>
+        <w:t xml:space="preserve"> 8: 405-406). </w:t>
       </w:r>
     </w:p>
     <w:p>
@@ -344,7 +434,39 @@
         <w:ind w:left="360"/>
       </w:pPr>
       <w:r>
-        <w:t>This is the filial generation (number of generations of selfing since the hybrid + 1) of the single plant which is the common ancestor of all seeds that form this line.  Possible values for Filial Gen. are single digits: integer from 1 to 8 corresponds to seeds from F1 to F8 derived plants ; anything greater than 8, use 9; if the seeds were from a doubled haploid (DH) plant, use 0.</w:t>
+        <w:t xml:space="preserve">This is the filial generation (number of generations of </w:t>
+      </w:r>
+      <w:proofErr w:type="spellStart"/>
+      <w:r>
+        <w:t>selfing</w:t>
+      </w:r>
+      <w:proofErr w:type="spellEnd"/>
+      <w:r>
+        <w:t xml:space="preserve"> since the hybrid + 1) of the single plant which is the common ancestor of all seeds that form this line.  Possible values for Filial Gen. are single digits: integer from 1 to 8 corresponds to seeds from </w:t>
+      </w:r>
+      <w:proofErr w:type="spellStart"/>
+      <w:r>
+        <w:t>F1</w:t>
+      </w:r>
+      <w:proofErr w:type="spellEnd"/>
+      <w:r>
+        <w:t xml:space="preserve"> to </w:t>
+      </w:r>
+      <w:proofErr w:type="spellStart"/>
+      <w:r>
+        <w:t>F8</w:t>
+      </w:r>
+      <w:proofErr w:type="spellEnd"/>
+      <w:r>
+        <w:t xml:space="preserve"> derived </w:t>
+      </w:r>
+      <w:proofErr w:type="gramStart"/>
+      <w:r>
+        <w:t>plants ;</w:t>
+      </w:r>
+      <w:proofErr w:type="gramEnd"/>
+      <w:r>
+        <w:t xml:space="preserve"> anything greater than 8, use 9; if the seeds were from a doubled haploid (DH) plant, use 0.</w:t>
       </w:r>
     </w:p>
     <w:p>
@@ -430,7 +552,15 @@
         <w:t xml:space="preserve">. Indicate </w:t>
       </w:r>
       <w:r>
-        <w:t>the intended use. At the F4-F5 stage, the quality of a line fo</w:t>
+        <w:t xml:space="preserve">the intended use. At the </w:t>
+      </w:r>
+      <w:proofErr w:type="spellStart"/>
+      <w:r>
+        <w:t>F4-F5</w:t>
+      </w:r>
+      <w:proofErr w:type="spellEnd"/>
+      <w:r>
+        <w:t xml:space="preserve"> stage, the quality of a line fo</w:t>
       </w:r>
       <w:r>
         <w:t>r malting may not be known yet.</w:t>
@@ -469,7 +599,15 @@
         <w:t>*</w:t>
       </w:r>
       <w:r>
-        <w:t>Species: aestivum or durum</w:t>
+        <w:t xml:space="preserve">Species: </w:t>
+      </w:r>
+      <w:proofErr w:type="spellStart"/>
+      <w:r>
+        <w:t>aestivum</w:t>
+      </w:r>
+      <w:proofErr w:type="spellEnd"/>
+      <w:r>
+        <w:t xml:space="preserve"> or durum</w:t>
       </w:r>
     </w:p>
     <w:p>
@@ -496,7 +634,15 @@
         <w:ind w:left="360"/>
       </w:pPr>
       <w:r>
-        <w:t>Growth Habit: Spring, Winter or Facultative</w:t>
+        <w:t xml:space="preserve">Growth Habit: Spring, </w:t>
+      </w:r>
+      <w:proofErr w:type="gramStart"/>
+      <w:r>
+        <w:t>Winter</w:t>
+      </w:r>
+      <w:proofErr w:type="gramEnd"/>
+      <w:r>
+        <w:t xml:space="preserve"> or Facultative</w:t>
       </w:r>
     </w:p>
     <w:p>
@@ -504,8 +650,21 @@
         <w:spacing w:after="120"/>
         <w:ind w:left="360"/>
       </w:pPr>
-      <w:r>
-        <w:t>Awned or awnless: A or N (No awns)</w:t>
+      <w:proofErr w:type="spellStart"/>
+      <w:r>
+        <w:t>Awned</w:t>
+      </w:r>
+      <w:proofErr w:type="spellEnd"/>
+      <w:r>
+        <w:t xml:space="preserve"> or </w:t>
+      </w:r>
+      <w:proofErr w:type="spellStart"/>
+      <w:r>
+        <w:t>awnless</w:t>
+      </w:r>
+      <w:proofErr w:type="spellEnd"/>
+      <w:r>
+        <w:t>: A or N (No awns)</w:t>
       </w:r>
     </w:p>
     <w:p>
@@ -547,409 +706,299 @@
         <w:br w:type="page"/>
       </w:r>
     </w:p>
-    <w:p>
-      <w:pPr>
-        <w:widowControl w:val="0"/>
-        <w:autoSpaceDE w:val="0"/>
-        <w:autoSpaceDN w:val="0"/>
-        <w:adjustRightInd w:val="0"/>
+    <w:p/>
+    <w:p>
+      <w:r>
         <w:rPr>
           <w:b/>
         </w:rPr>
-      </w:pPr>
-      <w:r>
-        <w:rPr>
+        <w:t>Trial Submission Form</w:t>
+      </w:r>
+    </w:p>
+    <w:p>
+      <w:pPr>
+        <w:spacing w:after="120"/>
+        <w:rPr>
+          <w:rFonts w:eastAsia="Times New Roman" w:cs="Arial"/>
+          <w:lang w:eastAsia="en-US"/>
+        </w:rPr>
+      </w:pPr>
+      <w:r>
+        <w:rPr>
+          <w:rFonts w:eastAsia="Times New Roman" w:cs="Arial"/>
+          <w:lang w:eastAsia="en-US"/>
+        </w:rPr>
+        <w:t xml:space="preserve">The following information can be entered in the form. Cells with a </w:t>
+      </w:r>
+      <w:r>
+        <w:rPr>
+          <w:rFonts w:eastAsia="Times New Roman" w:cs="Arial"/>
+          <w:lang w:eastAsia="en-US"/>
+        </w:rPr>
+        <w:t>blue</w:t>
+      </w:r>
+      <w:r>
+        <w:rPr>
+          <w:rFonts w:eastAsia="Times New Roman" w:cs="Arial"/>
+          <w:lang w:eastAsia="en-US"/>
+        </w:rPr>
+        <w:t xml:space="preserve"> background are required, others are optional.</w:t>
+      </w:r>
+    </w:p>
+    <w:p>
+      <w:pPr>
+        <w:spacing w:after="120"/>
+        <w:rPr>
+          <w:rFonts w:eastAsia="Times New Roman" w:cs="Arial"/>
+          <w:lang w:eastAsia="en-US"/>
+        </w:rPr>
+      </w:pPr>
+      <w:proofErr w:type="gramStart"/>
+      <w:r>
+        <w:rPr>
+          <w:rFonts w:eastAsia="Times New Roman" w:cs="Arial"/>
           <w:b/>
-        </w:rPr>
-        <w:lastRenderedPageBreak/>
-        <w:t>Genotyping ID Submission Form</w:t>
-      </w:r>
-    </w:p>
-    <w:p>
-      <w:pPr>
-        <w:widowControl w:val="0"/>
-        <w:autoSpaceDE w:val="0"/>
-        <w:autoSpaceDN w:val="0"/>
-        <w:adjustRightInd w:val="0"/>
-        <w:rPr>
-          <w:rFonts w:cs="Helvetica"/>
-        </w:rPr>
-      </w:pPr>
-      <w:r>
-        <w:rPr>
-          <w:rFonts w:cs="Helvetica"/>
-        </w:rPr>
-        <w:t>Breeders initiate the process by contacting the genotyping lab to request the number of plates and labels to be sent, and the time frame for them to receive the plates.</w:t>
-      </w:r>
-      <w:r>
+          <w:lang w:eastAsia="en-US"/>
+        </w:rPr>
+        <w:t>Crop.</w:t>
+      </w:r>
+      <w:proofErr w:type="gramEnd"/>
+      <w:r>
+        <w:rPr>
+          <w:rFonts w:eastAsia="Times New Roman" w:cs="Arial"/>
+          <w:lang w:eastAsia="en-US"/>
+        </w:rPr>
+        <w:t xml:space="preserve">   Wheat or barley</w:t>
+      </w:r>
+    </w:p>
+    <w:p>
+      <w:pPr>
+        <w:spacing w:after="120"/>
+        <w:rPr>
+          <w:rFonts w:eastAsia="Times New Roman" w:cs="Arial"/>
+          <w:lang w:eastAsia="en-US"/>
+        </w:rPr>
+      </w:pPr>
+      <w:proofErr w:type="gramStart"/>
+      <w:r>
+        <w:rPr>
+          <w:rFonts w:eastAsia="Times New Roman" w:cs="Arial"/>
+          <w:b/>
+          <w:lang w:eastAsia="en-US"/>
+        </w:rPr>
+        <w:t>Breeding Program.</w:t>
+      </w:r>
+      <w:proofErr w:type="gramEnd"/>
+      <w:r>
+        <w:rPr>
+          <w:rFonts w:eastAsia="Times New Roman" w:cs="Arial"/>
+          <w:lang w:eastAsia="en-US"/>
+        </w:rPr>
         <w:t xml:space="preserve"> </w:t>
       </w:r>
-    </w:p>
-    <w:p>
-      <w:r>
-        <w:t xml:space="preserve">The labs send plates to breeders that have plate ids already assigned. The breeder prepares a </w:t>
-      </w:r>
-      <w:r>
-        <w:t>shipment to the genotyping lab.</w:t>
-      </w:r>
-    </w:p>
-    <w:p>
-      <w:r>
-        <w:t>T</w:t>
-      </w:r>
-      <w:r>
-        <w:t xml:space="preserve">he breeder uploads a </w:t>
-      </w:r>
-      <w:r>
-        <w:t>Genotyping ID Submission Form</w:t>
-      </w:r>
-      <w:r>
-        <w:t xml:space="preserve"> to T3 with</w:t>
-      </w:r>
-      <w:r>
-        <w:t xml:space="preserve"> crop,</w:t>
-      </w:r>
-      <w:r>
-        <w:t xml:space="preserve"> breed</w:t>
-      </w:r>
-      <w:r>
-        <w:t xml:space="preserve">ing program </w:t>
-      </w:r>
-      <w:r>
-        <w:t>code</w:t>
-      </w:r>
-      <w:r>
-        <w:t xml:space="preserve">, </w:t>
-      </w:r>
-      <w:r>
-        <w:t xml:space="preserve">and </w:t>
-      </w:r>
-      <w:r>
-        <w:t>name of the</w:t>
-      </w:r>
-      <w:r>
-        <w:t xml:space="preserve"> genotyping</w:t>
-      </w:r>
-      <w:r>
-        <w:t xml:space="preserve"> lab in the header and</w:t>
-      </w:r>
-      <w:r>
-        <w:t xml:space="preserve"> plate id, well id</w:t>
-      </w:r>
-      <w:r>
-        <w:t xml:space="preserve">, </w:t>
-      </w:r>
-      <w:r>
-        <w:t>line names</w:t>
-      </w:r>
-      <w:r>
-        <w:t xml:space="preserve">, </w:t>
-      </w:r>
-      <w:r>
-        <w:t xml:space="preserve">stock names, </w:t>
-      </w:r>
-      <w:r>
-        <w:t>and whether or not the sample is a TCAP sample</w:t>
-      </w:r>
-      <w:r>
-        <w:t xml:space="preserve"> in rows</w:t>
-      </w:r>
-      <w:r>
-        <w:t>. A name must be filled in for every well, though “empty” is acceptable for</w:t>
-      </w:r>
-      <w:r>
-        <w:t xml:space="preserve"> empty wells. A hard copy of this Genotyping ID Submission Form should be included with the samples when they are sent to the genotyping lab.</w:t>
-      </w:r>
-    </w:p>
-    <w:p>
-      <w:r>
-        <w:t xml:space="preserve">Prior to uploading to T3 the Genotyping ID Submission Form, all line </w:t>
-      </w:r>
-      <w:r>
-        <w:t>names will have been submitted to T3</w:t>
-      </w:r>
-      <w:r>
-        <w:t xml:space="preserve"> using the Line Submission Form</w:t>
-      </w:r>
-      <w:r>
-        <w:t xml:space="preserve">. </w:t>
-      </w:r>
-      <w:r>
-        <w:t>T</w:t>
-      </w:r>
-      <w:r>
-        <w:t xml:space="preserve">he </w:t>
-      </w:r>
-      <w:r>
-        <w:t>line</w:t>
-      </w:r>
-      <w:r>
-        <w:t xml:space="preserve"> names will be checked against T3. If there are any names not in T3 the user will be notified and the </w:t>
-      </w:r>
-      <w:r>
-        <w:t>Genotyping ID Submission Form</w:t>
-      </w:r>
-      <w:r>
-        <w:t xml:space="preserve"> not be uploaded.</w:t>
-      </w:r>
-      <w:r>
-        <w:t xml:space="preserve"> If any line names on the Genotyping ID Submission Form match aliases, the user will be notified of those.</w:t>
-      </w:r>
-    </w:p>
-    <w:p>
-      <w:r>
-        <w:t xml:space="preserve">The lab downloads the </w:t>
-      </w:r>
-      <w:r>
-        <w:t>Genotyping ID Submission Form</w:t>
-      </w:r>
-      <w:r>
-        <w:t xml:space="preserve"> from T3.</w:t>
-      </w:r>
-    </w:p>
-    <w:p>
-      <w:r>
-        <w:t>The lab processes the samples and submits the genotypes to T3 using the plate id and well id as the identifier. Since T3 already knows which sample names goes with which plate and well id’s it associates the genotypes with the correct sample name.</w:t>
-      </w:r>
-    </w:p>
-    <w:p>
-      <w:r>
-        <w:t>Instructions:</w:t>
-      </w:r>
-    </w:p>
-    <w:p>
-      <w:r>
-        <w:t>Fields with an asterisk are required information for each sample.</w:t>
-      </w:r>
-    </w:p>
-    <w:p>
-      <w:r>
-        <w:rPr>
+      <w:proofErr w:type="gramStart"/>
+      <w:r>
+        <w:rPr>
+          <w:rFonts w:eastAsia="Times New Roman" w:cs="Arial"/>
+          <w:lang w:eastAsia="en-US"/>
+        </w:rPr>
+        <w:t>Required.</w:t>
+      </w:r>
+      <w:proofErr w:type="gramEnd"/>
+      <w:r>
+        <w:rPr>
+          <w:rFonts w:eastAsia="Times New Roman" w:cs="Arial"/>
+          <w:lang w:eastAsia="en-US"/>
+        </w:rPr>
+        <w:t xml:space="preserve"> </w:t>
+      </w:r>
+      <w:r>
+        <w:t>Program responsible for data collection</w:t>
+      </w:r>
+      <w:r>
+        <w:rPr>
+          <w:rFonts w:eastAsia="Times New Roman" w:cs="Arial"/>
+          <w:lang w:eastAsia="en-US"/>
+        </w:rPr>
+        <w:t xml:space="preserve"> (Three letter code</w:t>
+      </w:r>
+      <w:r>
+        <w:rPr>
+          <w:rFonts w:eastAsia="Times New Roman" w:cs="Arial"/>
+          <w:lang w:eastAsia="en-US"/>
+        </w:rPr>
+        <w:t xml:space="preserve"> for wheat, two letter code for barley</w:t>
+      </w:r>
+      <w:r>
+        <w:rPr>
+          <w:rFonts w:eastAsia="Times New Roman" w:cs="Arial"/>
+          <w:lang w:eastAsia="en-US"/>
+        </w:rPr>
+        <w:t>)</w:t>
+      </w:r>
+    </w:p>
+    <w:p>
+      <w:pPr>
+        <w:spacing w:after="120"/>
+        <w:rPr>
+          <w:rFonts w:eastAsia="Times New Roman" w:cs="Arial"/>
+          <w:lang w:eastAsia="en-US"/>
+        </w:rPr>
+      </w:pPr>
+      <w:proofErr w:type="gramStart"/>
+      <w:r>
+        <w:rPr>
+          <w:rFonts w:eastAsia="Times New Roman" w:cs="Arial"/>
           <w:b/>
-        </w:rPr>
-        <w:t>*</w:t>
-      </w:r>
-      <w:r>
-        <w:rPr>
+          <w:lang w:eastAsia="en-US"/>
+        </w:rPr>
+        <w:t>Trial Code</w:t>
+      </w:r>
+      <w:r>
+        <w:t>.</w:t>
+      </w:r>
+      <w:proofErr w:type="gramEnd"/>
+      <w:r>
+        <w:t xml:space="preserve"> </w:t>
+      </w:r>
+      <w:proofErr w:type="gramStart"/>
+      <w:r>
+        <w:t>Required.</w:t>
+      </w:r>
+      <w:proofErr w:type="gramEnd"/>
+      <w:r>
+        <w:t xml:space="preserve"> </w:t>
+      </w:r>
+      <w:proofErr w:type="spellStart"/>
+      <w:r>
+        <w:t>Experiment_YYYY_Location</w:t>
+      </w:r>
+      <w:proofErr w:type="spellEnd"/>
+      <w:r>
+        <w:t>, where</w:t>
+      </w:r>
+      <w:r>
+        <w:t xml:space="preserve"> Experiment is short but descriptive,</w:t>
+      </w:r>
+      <w:r>
+        <w:t xml:space="preserve"> </w:t>
+      </w:r>
+      <w:proofErr w:type="spellStart"/>
+      <w:r>
+        <w:t>YYYY</w:t>
+      </w:r>
+      <w:proofErr w:type="spellEnd"/>
+      <w:r>
+        <w:t>=Year Harvested</w:t>
+      </w:r>
+      <w:r>
+        <w:t>, and Location is self-explanatory. Trial Codes should be unique across T3 for a crop.</w:t>
+      </w:r>
+    </w:p>
+    <w:p>
+      <w:pPr>
+        <w:spacing w:after="120"/>
+        <w:rPr>
+          <w:rFonts w:eastAsia="Times New Roman" w:cs="Arial"/>
+          <w:lang w:eastAsia="en-US"/>
+        </w:rPr>
+      </w:pPr>
+      <w:r>
+        <w:rPr>
+          <w:rFonts w:eastAsia="Times New Roman" w:cs="Arial"/>
           <w:b/>
-        </w:rPr>
-        <w:t>Plate ID</w:t>
-      </w:r>
-      <w:r>
-        <w:t>: must match the names given by the genotyping lab</w:t>
-      </w:r>
-    </w:p>
-    <w:p>
-      <w:r>
-        <w:rPr>
+          <w:lang w:eastAsia="en-US"/>
+        </w:rPr>
+        <w:t>Experiment Code</w:t>
+      </w:r>
+      <w:r>
+        <w:rPr>
+          <w:rFonts w:eastAsia="Times New Roman" w:cs="Arial"/>
           <w:b/>
-        </w:rPr>
-        <w:t>*</w:t>
-      </w:r>
-      <w:r>
-        <w:rPr>
+          <w:lang w:eastAsia="en-US"/>
+        </w:rPr>
+        <w:t>.</w:t>
+      </w:r>
+      <w:r>
+        <w:rPr>
+          <w:rFonts w:eastAsia="Times New Roman" w:cs="Arial"/>
+          <w:lang w:eastAsia="en-US"/>
+        </w:rPr>
+        <w:t xml:space="preserve"> </w:t>
+      </w:r>
+      <w:proofErr w:type="gramStart"/>
+      <w:r>
+        <w:rPr>
+          <w:rFonts w:eastAsia="Times New Roman" w:cs="Arial"/>
+          <w:lang w:eastAsia="en-US"/>
+        </w:rPr>
+        <w:t>Optional.</w:t>
+      </w:r>
+      <w:proofErr w:type="gramEnd"/>
+      <w:r>
+        <w:rPr>
+          <w:rFonts w:eastAsia="Times New Roman" w:cs="Arial"/>
+          <w:lang w:eastAsia="en-US"/>
+        </w:rPr>
+        <w:t xml:space="preserve"> The experiment is one hierarchical level above the trial. The trial is carried out at one location in one year.  The experiment may have several trials with similar (may be identical) entry lists, performed at different locations in different years. The Experiment Code should be short, descriptive, and unique across T3 for a crop.</w:t>
+      </w:r>
+    </w:p>
+    <w:p>
+      <w:pPr>
+        <w:spacing w:after="120"/>
+        <w:rPr>
+          <w:rFonts w:eastAsia="Times New Roman" w:cs="Arial"/>
+          <w:lang w:eastAsia="en-US"/>
+        </w:rPr>
+      </w:pPr>
+      <w:proofErr w:type="gramStart"/>
+      <w:r>
+        <w:rPr>
+          <w:rFonts w:eastAsia="Times New Roman" w:cs="Arial"/>
           <w:b/>
-        </w:rPr>
-        <w:t>Well ID</w:t>
-      </w:r>
-      <w:r>
-        <w:t>: use IDs going from A01 to H12 in the order given.  If multiple plates are on the same form, repeat A01 to H12 for each plate.</w:t>
-      </w:r>
-    </w:p>
-    <w:p>
-      <w:r>
-        <w:rPr>
+          <w:lang w:eastAsia="en-US"/>
+        </w:rPr>
+        <w:t>Location</w:t>
+      </w:r>
+      <w:r>
+        <w:rPr>
+          <w:rFonts w:eastAsia="Times New Roman" w:cs="Arial"/>
+          <w:lang w:eastAsia="en-US"/>
+        </w:rPr>
+        <w:t>.</w:t>
+      </w:r>
+      <w:proofErr w:type="gramEnd"/>
+      <w:r>
+        <w:rPr>
+          <w:rFonts w:eastAsia="Times New Roman" w:cs="Arial"/>
+          <w:lang w:eastAsia="en-US"/>
+        </w:rPr>
+        <w:t xml:space="preserve"> </w:t>
+      </w:r>
+      <w:proofErr w:type="gramStart"/>
+      <w:r>
+        <w:rPr>
+          <w:rFonts w:eastAsia="Times New Roman" w:cs="Arial"/>
+          <w:lang w:eastAsia="en-US"/>
+        </w:rPr>
+        <w:t>Required.</w:t>
+      </w:r>
+      <w:proofErr w:type="gramEnd"/>
+    </w:p>
+    <w:p>
+      <w:pPr>
+        <w:spacing w:after="0"/>
+      </w:pPr>
+      <w:proofErr w:type="gramStart"/>
+      <w:r>
+        <w:rPr>
+          <w:rFonts w:eastAsia="Times New Roman" w:cs="Arial"/>
           <w:b/>
-        </w:rPr>
-        <w:t>*</w:t>
-      </w:r>
-      <w:r>
-        <w:rPr>
-          <w:b/>
-        </w:rPr>
-        <w:t>Line Name</w:t>
-      </w:r>
-      <w:r>
-        <w:t>: use names matching previously submitted names</w:t>
-      </w:r>
-    </w:p>
-    <w:p>
-      <w:r>
-        <w:rPr>
-          <w:b/>
-        </w:rPr>
-        <w:t>*</w:t>
-      </w:r>
-      <w:r>
-        <w:rPr>
-          <w:b/>
-        </w:rPr>
-        <w:t>Filial Gen.</w:t>
-      </w:r>
-      <w:r>
-        <w:t>: This is the filial generation of the single plant from which plant tissue was sampled for DNA extraction for genotyping.  Possible values for Filial Gen. are single digits: integer from 1 to 8 corresponds to F1 to F8 derived plant tissue; anything greater than 8, use 9; if the tissue was from a doubled haploid (DH) plant, use 0.</w:t>
-      </w:r>
-    </w:p>
-    <w:p>
-      <w:r>
-        <w:rPr>
-          <w:b/>
-        </w:rPr>
-        <w:t>Seed stock year</w:t>
-      </w:r>
-      <w:r>
-        <w:t>: The year in which the seed that gave the DNA was harvested.</w:t>
-      </w:r>
-    </w:p>
-    <w:p>
-      <w:r>
-        <w:rPr>
-          <w:b/>
-        </w:rPr>
-        <w:t>Seed stock experiment</w:t>
-      </w:r>
-      <w:r>
-        <w:t>: The name of the experiment where the seed was harvested. This need not be a TCAP trial. The name is to ensure the same seed stock can be retrieved from the breeding program if needed.</w:t>
-      </w:r>
-    </w:p>
-    <w:p>
-      <w:r>
-        <w:rPr>
-          <w:b/>
-        </w:rPr>
-        <w:lastRenderedPageBreak/>
-        <w:t>Seed stock ID</w:t>
-      </w:r>
-      <w:r>
-        <w:t>: The entry number of plot number within the experiment where the seed stock came from.</w:t>
-      </w:r>
-    </w:p>
-    <w:p>
-      <w:r>
-        <w:rPr>
-          <w:b/>
-        </w:rPr>
-        <w:t>*</w:t>
-      </w:r>
-      <w:r>
-        <w:rPr>
-          <w:b/>
-        </w:rPr>
-        <w:t>TCAP sample?</w:t>
-      </w:r>
-      <w:r>
-        <w:t>: This is for genotyping lab accounting and determines who should be charged for this genotyping.</w:t>
-      </w:r>
-    </w:p>
-    <w:p>
-      <w:r>
-        <w:br w:type="page"/>
-      </w:r>
-    </w:p>
-    <w:p/>
-    <w:p>
-      <w:r>
-        <w:rPr>
-          <w:b/>
-        </w:rPr>
-        <w:t>Trial Submission Form</w:t>
-      </w:r>
-    </w:p>
-    <w:p>
-      <w:pPr>
-        <w:spacing w:after="120"/>
-        <w:rPr>
-          <w:rFonts w:eastAsia="Times New Roman" w:cs="Arial"/>
-          <w:lang w:eastAsia="en-US"/>
-        </w:rPr>
-      </w:pPr>
-      <w:r>
-        <w:rPr>
-          <w:rFonts w:eastAsia="Times New Roman" w:cs="Arial"/>
-          <w:lang w:eastAsia="en-US"/>
-        </w:rPr>
-        <w:t>The following information can be entered in the form. Cells with a red background are required, others are optional.</w:t>
-      </w:r>
-    </w:p>
-    <w:p>
-      <w:pPr>
-        <w:spacing w:after="120"/>
-        <w:rPr>
-          <w:rFonts w:eastAsia="Times New Roman" w:cs="Arial"/>
-          <w:lang w:eastAsia="en-US"/>
-        </w:rPr>
-      </w:pPr>
-      <w:r>
-        <w:rPr>
-          <w:rFonts w:eastAsia="Times New Roman" w:cs="Arial"/>
-          <w:color w:val="FF0000"/>
-          <w:lang w:eastAsia="en-US"/>
-        </w:rPr>
-        <w:t>Trial Code</w:t>
-      </w:r>
-      <w:r>
-        <w:t>. Required.</w:t>
-      </w:r>
-      <w:r>
-        <w:t xml:space="preserve"> Experiment_YYYY_Location, where</w:t>
-      </w:r>
-      <w:r>
-        <w:t xml:space="preserve"> Experiment is short but descriptive,</w:t>
-      </w:r>
-      <w:r>
-        <w:t xml:space="preserve"> YYYY=Year Harvested</w:t>
-      </w:r>
-      <w:r>
-        <w:t>, and Location is self-explanatory. Trial Codes should be unique across T3 for a crop.</w:t>
-      </w:r>
-    </w:p>
-    <w:p>
-      <w:pPr>
-        <w:spacing w:after="120"/>
-        <w:rPr>
-          <w:rFonts w:eastAsia="Times New Roman" w:cs="Arial"/>
-          <w:lang w:eastAsia="en-US"/>
-        </w:rPr>
-      </w:pPr>
-      <w:r>
-        <w:rPr>
-          <w:rFonts w:eastAsia="Times New Roman" w:cs="Arial"/>
-          <w:color w:val="FF0000"/>
-          <w:lang w:eastAsia="en-US"/>
-        </w:rPr>
-        <w:t>Experiment Code</w:t>
-      </w:r>
-      <w:r>
-        <w:rPr>
-          <w:rFonts w:eastAsia="Times New Roman" w:cs="Arial"/>
-          <w:lang w:eastAsia="en-US"/>
-        </w:rPr>
-        <w:t>. Optional. The experiment is one hierarchical level above the trial. The trial is carried out at one location in one year.  The experiment may have several trials with similar (may be identical) entry lists, performed at different locations in different years. The Experiment Code should be short, descriptive, and unique across T3 for a crop.</w:t>
-      </w:r>
-    </w:p>
-    <w:p>
-      <w:pPr>
-        <w:spacing w:after="120"/>
-        <w:rPr>
-          <w:rFonts w:eastAsia="Times New Roman" w:cs="Arial"/>
-          <w:lang w:eastAsia="en-US"/>
-        </w:rPr>
-      </w:pPr>
-      <w:r>
-        <w:rPr>
-          <w:rFonts w:eastAsia="Times New Roman" w:cs="Arial"/>
-          <w:color w:val="FF0000"/>
-          <w:lang w:eastAsia="en-US"/>
-        </w:rPr>
-        <w:t>Breeding Program</w:t>
-      </w:r>
-      <w:r>
-        <w:rPr>
-          <w:rFonts w:eastAsia="Times New Roman" w:cs="Arial"/>
-          <w:lang w:eastAsia="en-US"/>
-        </w:rPr>
-        <w:t>. Required.</w:t>
-      </w:r>
+          <w:lang w:eastAsia="en-US"/>
+        </w:rPr>
+        <w:t>Lat/Long of field.</w:t>
+      </w:r>
+      <w:proofErr w:type="gramEnd"/>
       <w:r>
         <w:rPr>
           <w:rFonts w:eastAsia="Times New Roman" w:cs="Arial"/>
@@ -957,98 +1006,15 @@
         </w:rPr>
         <w:t xml:space="preserve"> </w:t>
       </w:r>
-      <w:r>
-        <w:t>Program responsible for data collection</w:t>
-      </w:r>
-      <w:r>
-        <w:rPr>
-          <w:rFonts w:eastAsia="Times New Roman" w:cs="Arial"/>
-          <w:lang w:eastAsia="en-US"/>
-        </w:rPr>
-        <w:t xml:space="preserve"> </w:t>
-      </w:r>
-      <w:r>
-        <w:rPr>
-          <w:rFonts w:eastAsia="Times New Roman" w:cs="Arial"/>
-          <w:lang w:eastAsia="en-US"/>
-        </w:rPr>
-        <w:t>(Three letter code)</w:t>
-      </w:r>
-      <w:r>
-        <w:rPr>
-          <w:rFonts w:eastAsia="Times New Roman" w:cs="Arial"/>
-          <w:lang w:eastAsia="en-US"/>
-        </w:rPr>
-        <w:t>.</w:t>
-      </w:r>
-    </w:p>
-    <w:p>
-      <w:pPr>
-        <w:spacing w:after="120"/>
-        <w:rPr>
-          <w:rFonts w:eastAsia="Times New Roman" w:cs="Arial"/>
-          <w:lang w:eastAsia="en-US"/>
-        </w:rPr>
-      </w:pPr>
-      <w:r>
-        <w:rPr>
-          <w:rFonts w:eastAsia="Times New Roman" w:cs="Arial"/>
-          <w:color w:val="FF0000"/>
-          <w:lang w:eastAsia="en-US"/>
-        </w:rPr>
-        <w:t>Calendar Year Harvested</w:t>
-      </w:r>
-      <w:r>
-        <w:rPr>
-          <w:rFonts w:eastAsia="Times New Roman" w:cs="Arial"/>
-          <w:lang w:eastAsia="en-US"/>
-        </w:rPr>
-        <w:t>. Required.</w:t>
-      </w:r>
-    </w:p>
-    <w:p>
-      <w:pPr>
-        <w:spacing w:after="120"/>
-        <w:rPr>
-          <w:rFonts w:eastAsia="Times New Roman" w:cs="Arial"/>
-          <w:lang w:eastAsia="en-US"/>
-        </w:rPr>
-      </w:pPr>
-      <w:r>
-        <w:rPr>
-          <w:rFonts w:eastAsia="Times New Roman" w:cs="Arial"/>
-          <w:color w:val="FF0000"/>
-          <w:lang w:eastAsia="en-US"/>
-        </w:rPr>
-        <w:t>Location</w:t>
-      </w:r>
-      <w:r>
-        <w:rPr>
-          <w:rFonts w:eastAsia="Times New Roman" w:cs="Arial"/>
-          <w:lang w:eastAsia="en-US"/>
-        </w:rPr>
-        <w:t>. Required.</w:t>
-      </w:r>
-    </w:p>
-    <w:p>
-      <w:pPr>
-        <w:spacing w:after="0"/>
-      </w:pPr>
-      <w:r>
-        <w:rPr>
-          <w:rFonts w:eastAsia="Times New Roman" w:cs="Arial"/>
-          <w:color w:val="FF0000"/>
-          <w:lang w:eastAsia="en-US"/>
-        </w:rPr>
-        <w:t>Lat/Long of field</w:t>
-      </w:r>
-      <w:r>
-        <w:rPr>
-          <w:rFonts w:eastAsia="Times New Roman" w:cs="Arial"/>
-          <w:lang w:eastAsia="en-US"/>
-        </w:rPr>
-        <w:t>. Required.</w:t>
-      </w:r>
+      <w:proofErr w:type="gramStart"/>
+      <w:r>
+        <w:rPr>
+          <w:rFonts w:eastAsia="Times New Roman" w:cs="Arial"/>
+          <w:lang w:eastAsia="en-US"/>
+        </w:rPr>
+        <w:t>Required.</w:t>
+      </w:r>
+      <w:proofErr w:type="gramEnd"/>
       <w:r>
         <w:rPr>
           <w:rFonts w:eastAsia="Times New Roman" w:cs="Arial"/>
@@ -1074,7 +1040,7 @@
         <w:tblStyle w:val="LightShading-Accent1"/>
         <w:tblW w:w="8640" w:type="dxa"/>
         <w:tblLayout w:type="fixed"/>
-        <w:tblLook w:val="04A0" w:firstRow="1" w:lastRow="0" w:firstColumn="1" w:lastColumn="0" w:noHBand="0" w:noVBand="1"/>
+        <w:tblLook w:val="04A0"/>
       </w:tblPr>
       <w:tblGrid>
         <w:gridCol w:w="4320"/>
@@ -1083,11 +1049,11 @@
       </w:tblGrid>
       <w:tr>
         <w:trPr>
-          <w:cnfStyle w:val="100000000000" w:firstRow="1" w:lastRow="0" w:firstColumn="0" w:lastColumn="0" w:oddVBand="0" w:evenVBand="0" w:oddHBand="0" w:evenHBand="0" w:firstRowFirstColumn="0" w:firstRowLastColumn="0" w:lastRowFirstColumn="0" w:lastRowLastColumn="0"/>
+          <w:cnfStyle w:val="100000000000"/>
         </w:trPr>
         <w:tc>
           <w:tcPr>
-            <w:cnfStyle w:val="001000000000" w:firstRow="0" w:lastRow="0" w:firstColumn="1" w:lastColumn="0" w:oddVBand="0" w:evenVBand="0" w:oddHBand="0" w:evenHBand="0" w:firstRowFirstColumn="0" w:firstRowLastColumn="0" w:lastRowFirstColumn="0" w:lastRowLastColumn="0"/>
+            <w:cnfStyle w:val="001000000000"/>
             <w:tcW w:w="4320" w:type="dxa"/>
           </w:tcPr>
           <w:p>
@@ -1112,7 +1078,7 @@
               <w:autoSpaceDE w:val="0"/>
               <w:autoSpaceDN w:val="0"/>
               <w:adjustRightInd w:val="0"/>
-              <w:cnfStyle w:val="100000000000" w:firstRow="1" w:lastRow="0" w:firstColumn="0" w:lastColumn="0" w:oddVBand="0" w:evenVBand="0" w:oddHBand="0" w:evenHBand="0" w:firstRowFirstColumn="0" w:firstRowLastColumn="0" w:lastRowFirstColumn="0" w:lastRowLastColumn="0"/>
+              <w:cnfStyle w:val="100000000000"/>
               <w:rPr>
                 <w:rFonts w:cs="Helvetica"/>
               </w:rPr>
@@ -1135,7 +1101,7 @@
               <w:autoSpaceDE w:val="0"/>
               <w:autoSpaceDN w:val="0"/>
               <w:adjustRightInd w:val="0"/>
-              <w:cnfStyle w:val="100000000000" w:firstRow="1" w:lastRow="0" w:firstColumn="0" w:lastColumn="0" w:oddVBand="0" w:evenVBand="0" w:oddHBand="0" w:evenHBand="0" w:firstRowFirstColumn="0" w:firstRowLastColumn="0" w:lastRowFirstColumn="0" w:lastRowLastColumn="0"/>
+              <w:cnfStyle w:val="100000000000"/>
               <w:rPr>
                 <w:rFonts w:cs="Helvetica"/>
               </w:rPr>
@@ -1151,11 +1117,11 @@
       </w:tr>
       <w:tr>
         <w:trPr>
-          <w:cnfStyle w:val="000000100000" w:firstRow="0" w:lastRow="0" w:firstColumn="0" w:lastColumn="0" w:oddVBand="0" w:evenVBand="0" w:oddHBand="1" w:evenHBand="0" w:firstRowFirstColumn="0" w:firstRowLastColumn="0" w:lastRowFirstColumn="0" w:lastRowLastColumn="0"/>
+          <w:cnfStyle w:val="000000100000"/>
         </w:trPr>
         <w:tc>
           <w:tcPr>
-            <w:cnfStyle w:val="001000000000" w:firstRow="0" w:lastRow="0" w:firstColumn="1" w:lastColumn="0" w:oddVBand="0" w:evenVBand="0" w:oddHBand="0" w:evenHBand="0" w:firstRowFirstColumn="0" w:firstRowLastColumn="0" w:lastRowFirstColumn="0" w:lastRowLastColumn="0"/>
+            <w:cnfStyle w:val="001000000000"/>
             <w:tcW w:w="4320" w:type="dxa"/>
           </w:tcPr>
           <w:p>
@@ -1172,7 +1138,21 @@
               <w:rPr>
                 <w:rFonts w:cs="Helvetica"/>
               </w:rPr>
-              <w:t>Decimal Degrees (WGS84)</w:t>
+              <w:t>Decimal Degrees (</w:t>
+            </w:r>
+            <w:proofErr w:type="spellStart"/>
+            <w:r>
+              <w:rPr>
+                <w:rFonts w:cs="Helvetica"/>
+              </w:rPr>
+              <w:t>WGS84</w:t>
+            </w:r>
+            <w:proofErr w:type="spellEnd"/>
+            <w:r>
+              <w:rPr>
+                <w:rFonts w:cs="Helvetica"/>
+              </w:rPr>
+              <w:t>)</w:t>
             </w:r>
           </w:p>
         </w:tc>
@@ -1187,7 +1167,7 @@
               <w:autoSpaceDE w:val="0"/>
               <w:autoSpaceDN w:val="0"/>
               <w:adjustRightInd w:val="0"/>
-              <w:cnfStyle w:val="000000100000" w:firstRow="0" w:lastRow="0" w:firstColumn="0" w:lastColumn="0" w:oddVBand="0" w:evenVBand="0" w:oddHBand="1" w:evenHBand="0" w:firstRowFirstColumn="0" w:firstRowLastColumn="0" w:lastRowFirstColumn="0" w:lastRowLastColumn="0"/>
+              <w:cnfStyle w:val="000000100000"/>
               <w:rPr>
                 <w:rFonts w:cs="Helvetica"/>
               </w:rPr>
@@ -1211,7 +1191,7 @@
               <w:autoSpaceDE w:val="0"/>
               <w:autoSpaceDN w:val="0"/>
               <w:adjustRightInd w:val="0"/>
-              <w:cnfStyle w:val="000000100000" w:firstRow="0" w:lastRow="0" w:firstColumn="0" w:lastColumn="0" w:oddVBand="0" w:evenVBand="0" w:oddHBand="1" w:evenHBand="0" w:firstRowFirstColumn="0" w:firstRowLastColumn="0" w:lastRowFirstColumn="0" w:lastRowLastColumn="0"/>
+              <w:cnfStyle w:val="000000100000"/>
               <w:rPr>
                 <w:rFonts w:cs="Helvetica"/>
               </w:rPr>
@@ -1228,7 +1208,7 @@
       <w:tr>
         <w:tc>
           <w:tcPr>
-            <w:cnfStyle w:val="001000000000" w:firstRow="0" w:lastRow="0" w:firstColumn="1" w:lastColumn="0" w:oddVBand="0" w:evenVBand="0" w:oddHBand="0" w:evenHBand="0" w:firstRowFirstColumn="0" w:firstRowLastColumn="0" w:lastRowFirstColumn="0" w:lastRowLastColumn="0"/>
+            <w:cnfStyle w:val="001000000000"/>
             <w:tcW w:w="4320" w:type="dxa"/>
           </w:tcPr>
           <w:p>
@@ -1259,13 +1239,18 @@
               <w:autoSpaceDE w:val="0"/>
               <w:autoSpaceDN w:val="0"/>
               <w:adjustRightInd w:val="0"/>
-              <w:cnfStyle w:val="000000000000" w:firstRow="0" w:lastRow="0" w:firstColumn="0" w:lastColumn="0" w:oddVBand="0" w:evenVBand="0" w:oddHBand="0" w:evenHBand="0" w:firstRowFirstColumn="0" w:firstRowLastColumn="0" w:lastRowFirstColumn="0" w:lastRowLastColumn="0"/>
+              <w:cnfStyle w:val="000000000000"/>
               <w:rPr>
                 <w:rFonts w:cs="Helvetica"/>
               </w:rPr>
             </w:pPr>
+            <w:proofErr w:type="spellStart"/>
             <w:r>
-              <w:t>N42 26 15</w:t>
+              <w:t>N42</w:t>
+            </w:r>
+            <w:proofErr w:type="spellEnd"/>
+            <w:r>
+              <w:t xml:space="preserve"> 26 15</w:t>
             </w:r>
           </w:p>
         </w:tc>
@@ -1279,24 +1264,29 @@
               <w:autoSpaceDE w:val="0"/>
               <w:autoSpaceDN w:val="0"/>
               <w:adjustRightInd w:val="0"/>
-              <w:cnfStyle w:val="000000000000" w:firstRow="0" w:lastRow="0" w:firstColumn="0" w:lastColumn="0" w:oddVBand="0" w:evenVBand="0" w:oddHBand="0" w:evenHBand="0" w:firstRowFirstColumn="0" w:firstRowLastColumn="0" w:lastRowFirstColumn="0" w:lastRowLastColumn="0"/>
+              <w:cnfStyle w:val="000000000000"/>
               <w:rPr>
                 <w:rFonts w:cs="Helvetica"/>
               </w:rPr>
             </w:pPr>
+            <w:proofErr w:type="spellStart"/>
             <w:r>
-              <w:t>W76 30 15</w:t>
+              <w:t>W76</w:t>
+            </w:r>
+            <w:proofErr w:type="spellEnd"/>
+            <w:r>
+              <w:t xml:space="preserve"> 30 15</w:t>
             </w:r>
           </w:p>
         </w:tc>
       </w:tr>
       <w:tr>
         <w:trPr>
-          <w:cnfStyle w:val="000000100000" w:firstRow="0" w:lastRow="0" w:firstColumn="0" w:lastColumn="0" w:oddVBand="0" w:evenVBand="0" w:oddHBand="1" w:evenHBand="0" w:firstRowFirstColumn="0" w:firstRowLastColumn="0" w:lastRowFirstColumn="0" w:lastRowLastColumn="0"/>
+          <w:cnfStyle w:val="000000100000"/>
         </w:trPr>
         <w:tc>
           <w:tcPr>
-            <w:cnfStyle w:val="001000000000" w:firstRow="0" w:lastRow="0" w:firstColumn="1" w:lastColumn="0" w:oddVBand="0" w:evenVBand="0" w:oddHBand="0" w:evenHBand="0" w:firstRowFirstColumn="0" w:firstRowLastColumn="0" w:lastRowFirstColumn="0" w:lastRowLastColumn="0"/>
+            <w:cnfStyle w:val="001000000000"/>
             <w:tcW w:w="4320" w:type="dxa"/>
           </w:tcPr>
           <w:p>
@@ -1331,7 +1321,7 @@
               <w:autoSpaceDE w:val="0"/>
               <w:autoSpaceDN w:val="0"/>
               <w:adjustRightInd w:val="0"/>
-              <w:cnfStyle w:val="000000100000" w:firstRow="0" w:lastRow="0" w:firstColumn="0" w:lastColumn="0" w:oddVBand="0" w:evenVBand="0" w:oddHBand="1" w:evenHBand="0" w:firstRowFirstColumn="0" w:firstRowLastColumn="0" w:lastRowFirstColumn="0" w:lastRowLastColumn="0"/>
+              <w:cnfStyle w:val="000000100000"/>
               <w:rPr>
                 <w:rFonts w:cs="Helvetica"/>
               </w:rPr>
@@ -1355,7 +1345,7 @@
               <w:autoSpaceDE w:val="0"/>
               <w:autoSpaceDN w:val="0"/>
               <w:adjustRightInd w:val="0"/>
-              <w:cnfStyle w:val="000000100000" w:firstRow="0" w:lastRow="0" w:firstColumn="0" w:lastColumn="0" w:oddVBand="0" w:evenVBand="0" w:oddHBand="1" w:evenHBand="0" w:firstRowFirstColumn="0" w:firstRowLastColumn="0" w:lastRowFirstColumn="0" w:lastRowLastColumn="0"/>
+              <w:cnfStyle w:val="000000100000"/>
               <w:rPr>
                 <w:rFonts w:cs="Helvetica"/>
               </w:rPr>
@@ -1372,7 +1362,7 @@
       <w:tr>
         <w:tc>
           <w:tcPr>
-            <w:cnfStyle w:val="001000000000" w:firstRow="0" w:lastRow="0" w:firstColumn="1" w:lastColumn="0" w:oddVBand="0" w:evenVBand="0" w:oddHBand="0" w:evenHBand="0" w:firstRowFirstColumn="0" w:firstRowLastColumn="0" w:lastRowFirstColumn="0" w:lastRowLastColumn="0"/>
+            <w:cnfStyle w:val="001000000000"/>
             <w:tcW w:w="4320" w:type="dxa"/>
           </w:tcPr>
           <w:p>
@@ -1388,11 +1378,19 @@
                 <w:rFonts w:cs="Helvetica"/>
               </w:rPr>
             </w:pPr>
+            <w:proofErr w:type="spellStart"/>
             <w:r>
               <w:rPr>
                 <w:rFonts w:cs="Helvetica"/>
               </w:rPr>
-              <w:t>UTM (X and Y)</w:t>
+              <w:t>UTM</w:t>
+            </w:r>
+            <w:proofErr w:type="spellEnd"/>
+            <w:r>
+              <w:rPr>
+                <w:rFonts w:cs="Helvetica"/>
+              </w:rPr>
+              <w:t xml:space="preserve"> (X and Y)</w:t>
             </w:r>
           </w:p>
         </w:tc>
@@ -1407,16 +1405,24 @@
               <w:autoSpaceDE w:val="0"/>
               <w:autoSpaceDN w:val="0"/>
               <w:adjustRightInd w:val="0"/>
-              <w:cnfStyle w:val="000000000000" w:firstRow="0" w:lastRow="0" w:firstColumn="0" w:lastColumn="0" w:oddVBand="0" w:evenVBand="0" w:oddHBand="0" w:evenHBand="0" w:firstRowFirstColumn="0" w:firstRowLastColumn="0" w:lastRowFirstColumn="0" w:lastRowLastColumn="0"/>
+              <w:cnfStyle w:val="000000000000"/>
               <w:rPr>
                 <w:rFonts w:cs="Helvetica"/>
               </w:rPr>
             </w:pPr>
+            <w:proofErr w:type="spellStart"/>
             <w:r>
               <w:rPr>
                 <w:rFonts w:cs="Arial"/>
               </w:rPr>
-              <w:t>18N 376284</w:t>
+              <w:t>18N</w:t>
+            </w:r>
+            <w:proofErr w:type="spellEnd"/>
+            <w:r>
+              <w:rPr>
+                <w:rFonts w:cs="Arial"/>
+              </w:rPr>
+              <w:t xml:space="preserve"> 376284</w:t>
             </w:r>
           </w:p>
         </w:tc>
@@ -1431,7 +1437,7 @@
               <w:autoSpaceDE w:val="0"/>
               <w:autoSpaceDN w:val="0"/>
               <w:adjustRightInd w:val="0"/>
-              <w:cnfStyle w:val="000000000000" w:firstRow="0" w:lastRow="0" w:firstColumn="0" w:lastColumn="0" w:oddVBand="0" w:evenVBand="0" w:oddHBand="0" w:evenHBand="0" w:firstRowFirstColumn="0" w:firstRowLastColumn="0" w:lastRowFirstColumn="0" w:lastRowLastColumn="0"/>
+              <w:cnfStyle w:val="000000000000"/>
               <w:rPr>
                 <w:rFonts w:cs="Helvetica"/>
               </w:rPr>
@@ -1459,7 +1465,8 @@
       <w:r>
         <w:t xml:space="preserve">s a converter between these standards at </w:t>
       </w:r>
-      <w:hyperlink r:id="rId6" w:history="1">
+      <w:hyperlink r:id="rId5" w:history="1">
+        <w:proofErr w:type="spellStart"/>
         <w:r>
           <w:rPr>
             <w:rFonts w:cs="Helvetica"/>
@@ -1468,6 +1475,7 @@
           </w:rPr>
           <w:t>http://boulter.com/gps/</w:t>
         </w:r>
+        <w:proofErr w:type="spellEnd"/>
       </w:hyperlink>
       <w:r>
         <w:rPr>
@@ -1475,19 +1483,26 @@
         </w:rPr>
         <w:t>.</w:t>
       </w:r>
-    </w:p>
-    <w:p>
-      <w:pPr>
-        <w:spacing w:after="120"/>
-        <w:rPr>
-          <w:rFonts w:eastAsia="Times New Roman" w:cs="Arial"/>
-          <w:lang w:eastAsia="en-US"/>
-        </w:rPr>
-      </w:pPr>
-      <w:r>
-        <w:rPr>
-          <w:rFonts w:eastAsia="Times New Roman" w:cs="Arial"/>
-          <w:color w:val="FF0000"/>
+      <w:r>
+        <w:rPr>
+          <w:rFonts w:cs="Helvetica"/>
+        </w:rPr>
+        <w:t xml:space="preserve"> </w:t>
+      </w:r>
+    </w:p>
+    <w:p>
+      <w:pPr>
+        <w:spacing w:after="120"/>
+        <w:rPr>
+          <w:rFonts w:eastAsia="Times New Roman" w:cs="Arial"/>
+          <w:lang w:eastAsia="en-US"/>
+        </w:rPr>
+      </w:pPr>
+      <w:proofErr w:type="gramStart"/>
+      <w:r>
+        <w:rPr>
+          <w:rFonts w:eastAsia="Times New Roman" w:cs="Arial"/>
+          <w:b/>
           <w:lang w:eastAsia="en-US"/>
         </w:rPr>
         <w:t>Collaborator</w:t>
@@ -1497,127 +1512,214 @@
           <w:rFonts w:eastAsia="Times New Roman" w:cs="Arial"/>
           <w:lang w:eastAsia="en-US"/>
         </w:rPr>
-        <w:t>. Required.</w:t>
-      </w:r>
-      <w:r>
-        <w:rPr>
-          <w:rFonts w:eastAsia="Times New Roman" w:cs="Arial"/>
-          <w:lang w:eastAsia="en-US"/>
-        </w:rPr>
-        <w:t xml:space="preserve"> Name of scientist.</w:t>
-      </w:r>
-    </w:p>
-    <w:p>
-      <w:pPr>
-        <w:spacing w:after="120"/>
-        <w:rPr>
-          <w:rFonts w:eastAsia="Times New Roman" w:cs="Arial"/>
-          <w:lang w:eastAsia="en-US"/>
-        </w:rPr>
-      </w:pPr>
-      <w:r>
-        <w:rPr>
-          <w:rFonts w:eastAsia="Times New Roman" w:cs="Arial"/>
-          <w:color w:val="FF0000"/>
-          <w:lang w:eastAsia="en-US"/>
-        </w:rPr>
-        <w:t>Greenhouse trial</w:t>
-      </w:r>
-      <w:r>
-        <w:rPr>
-          <w:rFonts w:eastAsia="Times New Roman" w:cs="Arial"/>
-          <w:lang w:eastAsia="en-US"/>
-        </w:rPr>
-        <w:t>? (yes or no)</w:t>
-      </w:r>
-      <w:r>
-        <w:rPr>
-          <w:rFonts w:eastAsia="Times New Roman" w:cs="Arial"/>
-          <w:lang w:eastAsia="en-US"/>
-        </w:rPr>
-        <w:t>. Required.</w:t>
-      </w:r>
-    </w:p>
-    <w:p>
-      <w:r>
-        <w:rPr>
-          <w:rFonts w:eastAsia="Times New Roman" w:cs="Arial"/>
-          <w:color w:val="FF0000"/>
-          <w:lang w:eastAsia="en-US"/>
-        </w:rPr>
-        <w:t>Narrative Description</w:t>
-      </w:r>
-      <w:r>
-        <w:rPr>
-          <w:rFonts w:eastAsia="Times New Roman" w:cs="Arial"/>
-          <w:color w:val="FF0000"/>
-          <w:lang w:eastAsia="en-US"/>
-        </w:rPr>
-        <w:t xml:space="preserve"> of Experiment</w:t>
-      </w:r>
-      <w:r>
-        <w:rPr>
-          <w:rFonts w:eastAsia="Times New Roman" w:cs="Arial"/>
-          <w:lang w:eastAsia="en-US"/>
-        </w:rPr>
-        <w:t>. Optional.</w:t>
-      </w:r>
-      <w:r>
+        <w:t>.</w:t>
+      </w:r>
+      <w:proofErr w:type="gramEnd"/>
+      <w:r>
+        <w:rPr>
+          <w:rFonts w:eastAsia="Times New Roman" w:cs="Arial"/>
+          <w:lang w:eastAsia="en-US"/>
+        </w:rPr>
         <w:t xml:space="preserve"> </w:t>
       </w:r>
-      <w:r>
-        <w:t>Agreed upon for TCAP-funded experiments, self-assigned otherwise.</w:t>
-      </w:r>
-      <w:r>
-        <w:t xml:space="preserve">  300 characters maximum.</w:t>
-      </w:r>
-    </w:p>
-    <w:p>
-      <w:pPr>
-        <w:spacing w:after="120"/>
-        <w:rPr>
-          <w:rFonts w:eastAsia="Times New Roman" w:cs="Arial"/>
-          <w:lang w:eastAsia="en-US"/>
-        </w:rPr>
-      </w:pPr>
-      <w:r>
-        <w:rPr>
-          <w:rFonts w:eastAsia="Times New Roman" w:cs="Arial"/>
-          <w:color w:val="FF0000"/>
-          <w:lang w:eastAsia="en-US"/>
-        </w:rPr>
-        <w:t>Planting date</w:t>
-      </w:r>
-      <w:r>
-        <w:rPr>
-          <w:rFonts w:eastAsia="Times New Roman" w:cs="Arial"/>
-          <w:lang w:eastAsia="en-US"/>
-        </w:rPr>
-        <w:t>. Required.</w:t>
-      </w:r>
-    </w:p>
-    <w:p>
-      <w:pPr>
-        <w:spacing w:after="120"/>
-        <w:rPr>
-          <w:rFonts w:eastAsia="Times New Roman" w:cs="Arial"/>
-          <w:lang w:eastAsia="en-US"/>
-        </w:rPr>
-      </w:pPr>
-      <w:r>
-        <w:rPr>
-          <w:rFonts w:eastAsia="Times New Roman" w:cs="Arial"/>
-          <w:color w:val="FF0000"/>
-          <w:lang w:eastAsia="en-US"/>
-        </w:rPr>
-        <w:t>Begin weather date</w:t>
-      </w:r>
-      <w:r>
-        <w:rPr>
-          <w:rFonts w:eastAsia="Times New Roman" w:cs="Arial"/>
-          <w:lang w:eastAsia="en-US"/>
-        </w:rPr>
-        <w:t xml:space="preserve">. Optional. If T3 should store weather data starting at some point </w:t>
+      <w:proofErr w:type="gramStart"/>
+      <w:r>
+        <w:rPr>
+          <w:rFonts w:eastAsia="Times New Roman" w:cs="Arial"/>
+          <w:lang w:eastAsia="en-US"/>
+        </w:rPr>
+        <w:t>Required.</w:t>
+      </w:r>
+      <w:proofErr w:type="gramEnd"/>
+      <w:r>
+        <w:rPr>
+          <w:rFonts w:eastAsia="Times New Roman" w:cs="Arial"/>
+          <w:lang w:eastAsia="en-US"/>
+        </w:rPr>
+        <w:t xml:space="preserve"> </w:t>
+      </w:r>
+      <w:proofErr w:type="gramStart"/>
+      <w:r>
+        <w:rPr>
+          <w:rFonts w:eastAsia="Times New Roman" w:cs="Arial"/>
+          <w:lang w:eastAsia="en-US"/>
+        </w:rPr>
+        <w:t>Name of scientist.</w:t>
+      </w:r>
+      <w:proofErr w:type="gramEnd"/>
+    </w:p>
+    <w:p>
+      <w:proofErr w:type="gramStart"/>
+      <w:r>
+        <w:rPr>
+          <w:rFonts w:eastAsia="Times New Roman" w:cs="Arial"/>
+          <w:b/>
+          <w:lang w:eastAsia="en-US"/>
+        </w:rPr>
+        <w:t>Experiment  Description</w:t>
+      </w:r>
+      <w:proofErr w:type="gramEnd"/>
+      <w:r>
+        <w:rPr>
+          <w:rFonts w:eastAsia="Times New Roman" w:cs="Arial"/>
+          <w:lang w:eastAsia="en-US"/>
+        </w:rPr>
+        <w:t xml:space="preserve">. </w:t>
+      </w:r>
+      <w:proofErr w:type="gramStart"/>
+      <w:r>
+        <w:rPr>
+          <w:rFonts w:eastAsia="Times New Roman" w:cs="Arial"/>
+          <w:lang w:eastAsia="en-US"/>
+        </w:rPr>
+        <w:t>Optional.</w:t>
+      </w:r>
+      <w:proofErr w:type="gramEnd"/>
+      <w:r>
+        <w:t xml:space="preserve"> </w:t>
+      </w:r>
+      <w:proofErr w:type="gramStart"/>
+      <w:r>
+        <w:t xml:space="preserve">Agreed upon for </w:t>
+      </w:r>
+      <w:proofErr w:type="spellStart"/>
+      <w:r>
+        <w:t>TCAP</w:t>
+      </w:r>
+      <w:proofErr w:type="spellEnd"/>
+      <w:r>
+        <w:t>-funded experiments, self-assigned otherwise.</w:t>
+      </w:r>
+      <w:proofErr w:type="gramEnd"/>
+      <w:r>
+        <w:t xml:space="preserve">  </w:t>
+      </w:r>
+      <w:proofErr w:type="gramStart"/>
+      <w:r>
+        <w:t>300 characters maximum.</w:t>
+      </w:r>
+      <w:proofErr w:type="gramEnd"/>
+    </w:p>
+    <w:p>
+      <w:pPr>
+        <w:spacing w:after="120"/>
+        <w:rPr>
+          <w:rFonts w:eastAsia="Times New Roman" w:cs="Arial"/>
+          <w:lang w:eastAsia="en-US"/>
+        </w:rPr>
+      </w:pPr>
+      <w:proofErr w:type="gramStart"/>
+      <w:r>
+        <w:rPr>
+          <w:rFonts w:eastAsia="Times New Roman" w:cs="Arial"/>
+          <w:b/>
+          <w:lang w:eastAsia="en-US"/>
+        </w:rPr>
+        <w:t>Planting date.</w:t>
+      </w:r>
+      <w:proofErr w:type="gramEnd"/>
+      <w:r>
+        <w:rPr>
+          <w:rFonts w:eastAsia="Times New Roman" w:cs="Arial"/>
+          <w:lang w:eastAsia="en-US"/>
+        </w:rPr>
+        <w:t xml:space="preserve"> </w:t>
+      </w:r>
+      <w:proofErr w:type="gramStart"/>
+      <w:r>
+        <w:rPr>
+          <w:rFonts w:eastAsia="Times New Roman" w:cs="Arial"/>
+          <w:lang w:eastAsia="en-US"/>
+        </w:rPr>
+        <w:t>Required.</w:t>
+      </w:r>
+      <w:proofErr w:type="gramEnd"/>
+    </w:p>
+    <w:p>
+      <w:pPr>
+        <w:spacing w:after="120"/>
+        <w:rPr>
+          <w:rFonts w:eastAsia="Times New Roman" w:cs="Arial"/>
+          <w:lang w:eastAsia="en-US"/>
+        </w:rPr>
+      </w:pPr>
+      <w:r>
+        <w:rPr>
+          <w:rFonts w:eastAsia="Times New Roman" w:cs="Arial"/>
+          <w:b/>
+          <w:lang w:eastAsia="en-US"/>
+        </w:rPr>
+        <w:t>Harvest date.</w:t>
+      </w:r>
+      <w:r>
+        <w:rPr>
+          <w:rFonts w:eastAsia="Times New Roman" w:cs="Arial"/>
+          <w:lang w:eastAsia="en-US"/>
+        </w:rPr>
+        <w:t xml:space="preserve"> </w:t>
+      </w:r>
+      <w:proofErr w:type="gramStart"/>
+      <w:r>
+        <w:rPr>
+          <w:rFonts w:eastAsia="Times New Roman" w:cs="Arial"/>
+          <w:lang w:eastAsia="en-US"/>
+        </w:rPr>
+        <w:t>Required.</w:t>
+      </w:r>
+      <w:proofErr w:type="gramEnd"/>
+      <w:r>
+        <w:t xml:space="preserve"> </w:t>
+      </w:r>
+      <w:r>
+        <w:t xml:space="preserve">This is </w:t>
+      </w:r>
+      <w:proofErr w:type="gramStart"/>
+      <w:r>
+        <w:t>a required</w:t>
+      </w:r>
+      <w:proofErr w:type="gramEnd"/>
+      <w:r>
+        <w:t xml:space="preserve"> information.  Therefore you can only submit this form AFTER you have harvested the experiment.  If the experiment is not destined to be harvested, put the date of the last data collection event.</w:t>
+      </w:r>
+    </w:p>
+    <w:p>
+      <w:pPr>
+        <w:spacing w:after="120"/>
+        <w:rPr>
+          <w:rFonts w:eastAsia="Times New Roman" w:cs="Arial"/>
+          <w:lang w:eastAsia="en-US"/>
+        </w:rPr>
+      </w:pPr>
+      <w:r>
+        <w:rPr>
+          <w:rFonts w:eastAsia="Times New Roman" w:cs="Arial"/>
+          <w:b/>
+          <w:lang w:eastAsia="en-US"/>
+        </w:rPr>
+        <w:t>Begin weather date.</w:t>
+      </w:r>
+      <w:r>
+        <w:rPr>
+          <w:rFonts w:eastAsia="Times New Roman" w:cs="Arial"/>
+          <w:lang w:eastAsia="en-US"/>
+        </w:rPr>
+        <w:t xml:space="preserve"> </w:t>
+      </w:r>
+      <w:proofErr w:type="gramStart"/>
+      <w:r>
+        <w:rPr>
+          <w:rFonts w:eastAsia="Times New Roman" w:cs="Arial"/>
+          <w:lang w:eastAsia="en-US"/>
+        </w:rPr>
+        <w:t>Optional.</w:t>
+      </w:r>
+      <w:proofErr w:type="gramEnd"/>
+      <w:r>
+        <w:rPr>
+          <w:rFonts w:eastAsia="Times New Roman" w:cs="Arial"/>
+          <w:lang w:eastAsia="en-US"/>
+        </w:rPr>
+        <w:t xml:space="preserve"> If T3 should store weather data starting at some point </w:t>
       </w:r>
       <w:r>
         <w:rPr>
@@ -1644,12 +1746,72 @@
           <w:lang w:eastAsia="en-US"/>
         </w:rPr>
       </w:pPr>
-      <w:r>
-        <w:rPr>
-          <w:rFonts w:eastAsia="Times New Roman" w:cs="Arial"/>
-          <w:color w:val="FF0000"/>
-          <w:lang w:eastAsia="en-US"/>
-        </w:rPr>
+      <w:proofErr w:type="gramStart"/>
+      <w:r>
+        <w:rPr>
+          <w:rFonts w:eastAsia="Times New Roman" w:cs="Arial"/>
+          <w:b/>
+          <w:lang w:eastAsia="en-US"/>
+        </w:rPr>
+        <w:t>Greenhouse trial?</w:t>
+      </w:r>
+      <w:proofErr w:type="gramEnd"/>
+      <w:r>
+        <w:rPr>
+          <w:rFonts w:eastAsia="Times New Roman" w:cs="Arial"/>
+          <w:lang w:eastAsia="en-US"/>
+        </w:rPr>
+        <w:t xml:space="preserve"> (</w:t>
+      </w:r>
+      <w:proofErr w:type="gramStart"/>
+      <w:r>
+        <w:rPr>
+          <w:rFonts w:eastAsia="Times New Roman" w:cs="Arial"/>
+          <w:lang w:eastAsia="en-US"/>
+        </w:rPr>
+        <w:t>yes</w:t>
+      </w:r>
+      <w:proofErr w:type="gramEnd"/>
+      <w:r>
+        <w:rPr>
+          <w:rFonts w:eastAsia="Times New Roman" w:cs="Arial"/>
+          <w:lang w:eastAsia="en-US"/>
+        </w:rPr>
+        <w:t xml:space="preserve"> or no)</w:t>
+      </w:r>
+      <w:r>
+        <w:rPr>
+          <w:rFonts w:eastAsia="Times New Roman" w:cs="Arial"/>
+          <w:lang w:eastAsia="en-US"/>
+        </w:rPr>
+        <w:t xml:space="preserve">. </w:t>
+      </w:r>
+      <w:proofErr w:type="gramStart"/>
+      <w:r>
+        <w:rPr>
+          <w:rFonts w:eastAsia="Times New Roman" w:cs="Arial"/>
+          <w:lang w:eastAsia="en-US"/>
+        </w:rPr>
+        <w:t>Required.</w:t>
+      </w:r>
+      <w:proofErr w:type="gramEnd"/>
+    </w:p>
+    <w:p>
+      <w:pPr>
+        <w:spacing w:after="120"/>
+        <w:rPr>
+          <w:rFonts w:eastAsia="Times New Roman" w:cs="Arial"/>
+          <w:lang w:eastAsia="en-US"/>
+        </w:rPr>
+      </w:pPr>
+      <w:proofErr w:type="gramStart"/>
+      <w:r>
+        <w:rPr>
+          <w:rFonts w:eastAsia="Times New Roman" w:cs="Arial"/>
+          <w:b/>
+          <w:lang w:eastAsia="en-US"/>
+        </w:rPr>
+        <w:lastRenderedPageBreak/>
         <w:t>Seeding rate</w:t>
       </w:r>
       <w:r>
@@ -1671,7 +1833,15 @@
           <w:rFonts w:eastAsia="Times New Roman" w:cs="Arial"/>
           <w:lang w:eastAsia="en-US"/>
         </w:rPr>
-        <w:t>/m</w:t>
+        <w:t>/</w:t>
+      </w:r>
+      <w:proofErr w:type="spellStart"/>
+      <w:r>
+        <w:rPr>
+          <w:rFonts w:eastAsia="Times New Roman" w:cs="Arial"/>
+          <w:lang w:eastAsia="en-US"/>
+        </w:rPr>
+        <w:t>m</w:t>
       </w:r>
       <w:r>
         <w:rPr>
@@ -1681,6 +1851,7 @@
         </w:rPr>
         <w:t>2</w:t>
       </w:r>
+      <w:proofErr w:type="spellEnd"/>
       <w:r>
         <w:rPr>
           <w:rFonts w:eastAsia="Times New Roman" w:cs="Arial"/>
@@ -1693,11 +1864,28 @@
           <w:rFonts w:eastAsia="Times New Roman" w:cs="Arial"/>
           <w:lang w:eastAsia="en-US"/>
         </w:rPr>
-        <w:t>. Required.</w:t>
-      </w:r>
-      <w:r>
+        <w:t>.</w:t>
+      </w:r>
+      <w:proofErr w:type="gramEnd"/>
+      <w:r>
+        <w:rPr>
+          <w:rFonts w:eastAsia="Times New Roman" w:cs="Arial"/>
+          <w:lang w:eastAsia="en-US"/>
+        </w:rPr>
         <w:t xml:space="preserve"> </w:t>
       </w:r>
+      <w:proofErr w:type="gramStart"/>
+      <w:r>
+        <w:rPr>
+          <w:rFonts w:eastAsia="Times New Roman" w:cs="Arial"/>
+          <w:lang w:eastAsia="en-US"/>
+        </w:rPr>
+        <w:t>Required.</w:t>
+      </w:r>
+      <w:proofErr w:type="gramEnd"/>
+      <w:r>
+        <w:t xml:space="preserve"> </w:t>
+      </w:r>
       <w:r>
         <w:t>This is the TARGET density for the trial, not the actual rate for each line in the trial.  Depending on how seed is packaged, rates may vary.  Just give the target rate.</w:t>
       </w:r>
@@ -1710,83 +1898,120 @@
           <w:lang w:eastAsia="en-US"/>
         </w:rPr>
       </w:pPr>
-      <w:r>
-        <w:rPr>
-          <w:rFonts w:eastAsia="Times New Roman" w:cs="Arial"/>
-          <w:color w:val="FF0000"/>
-          <w:lang w:eastAsia="en-US"/>
-        </w:rPr>
-        <w:t>Experimental design</w:t>
-      </w:r>
-      <w:r>
-        <w:rPr>
-          <w:rFonts w:eastAsia="Times New Roman" w:cs="Arial"/>
-          <w:lang w:eastAsia="en-US"/>
-        </w:rPr>
-        <w:t>. Required.</w:t>
-      </w:r>
-      <w:r>
+      <w:proofErr w:type="gramStart"/>
+      <w:r>
+        <w:rPr>
+          <w:rFonts w:eastAsia="Times New Roman" w:cs="Arial"/>
+          <w:b/>
+          <w:lang w:eastAsia="en-US"/>
+        </w:rPr>
+        <w:t>Experimental design.</w:t>
+      </w:r>
+      <w:proofErr w:type="gramEnd"/>
+      <w:r>
+        <w:rPr>
+          <w:rFonts w:eastAsia="Times New Roman" w:cs="Arial"/>
+          <w:lang w:eastAsia="en-US"/>
+        </w:rPr>
         <w:t xml:space="preserve"> </w:t>
       </w:r>
-      <w:r>
-        <w:t>A description of the design.  We do not have a strict format for this description at this point.</w:t>
-      </w:r>
-    </w:p>
-    <w:p>
-      <w:pPr>
-        <w:spacing w:after="120"/>
-        <w:rPr>
-          <w:rFonts w:eastAsia="Times New Roman" w:cs="Arial"/>
-          <w:lang w:eastAsia="en-US"/>
-        </w:rPr>
-      </w:pPr>
-      <w:r>
-        <w:rPr>
-          <w:rFonts w:eastAsia="Times New Roman" w:cs="Arial"/>
-          <w:color w:val="FF0000"/>
-          <w:lang w:eastAsia="en-US"/>
-        </w:rPr>
-        <w:lastRenderedPageBreak/>
-        <w:t>Number of entries</w:t>
-      </w:r>
-      <w:r>
-        <w:rPr>
-          <w:rFonts w:eastAsia="Times New Roman" w:cs="Arial"/>
-          <w:lang w:eastAsia="en-US"/>
-        </w:rPr>
-        <w:t>. Required. Include the checks in this number.</w:t>
-      </w:r>
-    </w:p>
-    <w:p>
-      <w:pPr>
-        <w:spacing w:after="120"/>
-        <w:rPr>
-          <w:rFonts w:eastAsia="Times New Roman" w:cs="Arial"/>
-          <w:lang w:eastAsia="en-US"/>
-        </w:rPr>
-      </w:pPr>
-      <w:r>
-        <w:rPr>
-          <w:rFonts w:eastAsia="Times New Roman" w:cs="Arial"/>
-          <w:color w:val="FF0000"/>
-          <w:lang w:eastAsia="en-US"/>
-        </w:rPr>
-        <w:t>Number of replications</w:t>
-      </w:r>
-      <w:r>
-        <w:rPr>
-          <w:rFonts w:eastAsia="Times New Roman" w:cs="Arial"/>
-          <w:lang w:eastAsia="en-US"/>
-        </w:rPr>
-        <w:t>. Required</w:t>
-      </w:r>
-      <w:r>
-        <w:rPr>
-          <w:rFonts w:eastAsia="Times New Roman" w:cs="Arial"/>
-          <w:lang w:eastAsia="en-US"/>
-        </w:rPr>
-        <w:t>.</w:t>
-      </w:r>
+      <w:proofErr w:type="gramStart"/>
+      <w:r>
+        <w:rPr>
+          <w:rFonts w:eastAsia="Times New Roman" w:cs="Arial"/>
+          <w:lang w:eastAsia="en-US"/>
+        </w:rPr>
+        <w:t>Required.</w:t>
+      </w:r>
+      <w:proofErr w:type="gramEnd"/>
+      <w:r>
+        <w:t xml:space="preserve"> </w:t>
+      </w:r>
+      <w:proofErr w:type="gramStart"/>
+      <w:r>
+        <w:t>A description of the design.</w:t>
+      </w:r>
+      <w:proofErr w:type="gramEnd"/>
+      <w:r>
+        <w:t xml:space="preserve">  We do not have a strict format for this description at this point.</w:t>
+      </w:r>
+    </w:p>
+    <w:p>
+      <w:pPr>
+        <w:spacing w:after="120"/>
+        <w:rPr>
+          <w:rFonts w:eastAsia="Times New Roman" w:cs="Arial"/>
+          <w:lang w:eastAsia="en-US"/>
+        </w:rPr>
+      </w:pPr>
+      <w:proofErr w:type="gramStart"/>
+      <w:r>
+        <w:rPr>
+          <w:rFonts w:eastAsia="Times New Roman" w:cs="Arial"/>
+          <w:b/>
+          <w:lang w:eastAsia="en-US"/>
+        </w:rPr>
+        <w:t>Number of entries.</w:t>
+      </w:r>
+      <w:proofErr w:type="gramEnd"/>
+      <w:r>
+        <w:rPr>
+          <w:rFonts w:eastAsia="Times New Roman" w:cs="Arial"/>
+          <w:lang w:eastAsia="en-US"/>
+        </w:rPr>
+        <w:t xml:space="preserve"> </w:t>
+      </w:r>
+      <w:proofErr w:type="gramStart"/>
+      <w:r>
+        <w:rPr>
+          <w:rFonts w:eastAsia="Times New Roman" w:cs="Arial"/>
+          <w:lang w:eastAsia="en-US"/>
+        </w:rPr>
+        <w:t>Required.</w:t>
+      </w:r>
+      <w:proofErr w:type="gramEnd"/>
+      <w:r>
+        <w:rPr>
+          <w:rFonts w:eastAsia="Times New Roman" w:cs="Arial"/>
+          <w:lang w:eastAsia="en-US"/>
+        </w:rPr>
+        <w:t xml:space="preserve"> Include the checks in this number.</w:t>
+      </w:r>
+    </w:p>
+    <w:p>
+      <w:pPr>
+        <w:spacing w:after="120"/>
+        <w:rPr>
+          <w:rFonts w:eastAsia="Times New Roman" w:cs="Arial"/>
+          <w:lang w:eastAsia="en-US"/>
+        </w:rPr>
+      </w:pPr>
+      <w:proofErr w:type="gramStart"/>
+      <w:r>
+        <w:rPr>
+          <w:rFonts w:eastAsia="Times New Roman" w:cs="Arial"/>
+          <w:b/>
+          <w:lang w:eastAsia="en-US"/>
+        </w:rPr>
+        <w:t>Number of replications.</w:t>
+      </w:r>
+      <w:proofErr w:type="gramEnd"/>
+      <w:r>
+        <w:rPr>
+          <w:rFonts w:eastAsia="Times New Roman" w:cs="Arial"/>
+          <w:lang w:eastAsia="en-US"/>
+        </w:rPr>
+        <w:t xml:space="preserve"> </w:t>
+      </w:r>
+      <w:proofErr w:type="gramStart"/>
+      <w:r>
+        <w:rPr>
+          <w:rFonts w:eastAsia="Times New Roman" w:cs="Arial"/>
+          <w:lang w:eastAsia="en-US"/>
+        </w:rPr>
+        <w:t>Required.</w:t>
+      </w:r>
+      <w:proofErr w:type="gramEnd"/>
       <w:r>
         <w:rPr>
           <w:rFonts w:ascii="Arial" w:eastAsia="Arial" w:hAnsi="Arial" w:cs="Arial"/>
@@ -1810,10 +2035,11 @@
           <w:lang w:eastAsia="en-US"/>
         </w:rPr>
       </w:pPr>
-      <w:r>
-        <w:rPr>
-          <w:rFonts w:eastAsia="Times New Roman" w:cs="Arial"/>
-          <w:color w:val="FF0000"/>
+      <w:proofErr w:type="gramStart"/>
+      <w:r>
+        <w:rPr>
+          <w:rFonts w:eastAsia="Times New Roman" w:cs="Arial"/>
+          <w:b/>
           <w:lang w:eastAsia="en-US"/>
         </w:rPr>
         <w:t>Plot size</w:t>
@@ -1823,7 +2049,15 @@
           <w:rFonts w:eastAsia="Times New Roman" w:cs="Arial"/>
           <w:lang w:eastAsia="en-US"/>
         </w:rPr>
-        <w:t xml:space="preserve"> (m</w:t>
+        <w:t xml:space="preserve"> (</w:t>
+      </w:r>
+      <w:proofErr w:type="spellStart"/>
+      <w:r>
+        <w:rPr>
+          <w:rFonts w:eastAsia="Times New Roman" w:cs="Arial"/>
+          <w:lang w:eastAsia="en-US"/>
+        </w:rPr>
+        <w:t>m</w:t>
       </w:r>
       <w:r>
         <w:rPr>
@@ -1833,6 +2067,7 @@
         </w:rPr>
         <w:t>2</w:t>
       </w:r>
+      <w:proofErr w:type="spellEnd"/>
       <w:r>
         <w:rPr>
           <w:rFonts w:eastAsia="Times New Roman" w:cs="Arial"/>
@@ -1845,21 +2080,39 @@
           <w:rFonts w:eastAsia="Times New Roman" w:cs="Arial"/>
           <w:lang w:eastAsia="en-US"/>
         </w:rPr>
-        <w:t>. Required.</w:t>
-      </w:r>
-    </w:p>
-    <w:p>
-      <w:pPr>
-        <w:spacing w:after="120"/>
-        <w:rPr>
-          <w:rFonts w:eastAsia="Times New Roman" w:cs="Arial"/>
-          <w:lang w:eastAsia="en-US"/>
-        </w:rPr>
-      </w:pPr>
-      <w:r>
-        <w:rPr>
-          <w:rFonts w:eastAsia="Times New Roman" w:cs="Arial"/>
-          <w:color w:val="FF0000"/>
+        <w:t>.</w:t>
+      </w:r>
+      <w:proofErr w:type="gramEnd"/>
+      <w:r>
+        <w:rPr>
+          <w:rFonts w:eastAsia="Times New Roman" w:cs="Arial"/>
+          <w:lang w:eastAsia="en-US"/>
+        </w:rPr>
+        <w:t xml:space="preserve"> </w:t>
+      </w:r>
+      <w:proofErr w:type="gramStart"/>
+      <w:r>
+        <w:rPr>
+          <w:rFonts w:eastAsia="Times New Roman" w:cs="Arial"/>
+          <w:lang w:eastAsia="en-US"/>
+        </w:rPr>
+        <w:t>Required.</w:t>
+      </w:r>
+      <w:proofErr w:type="gramEnd"/>
+    </w:p>
+    <w:p>
+      <w:pPr>
+        <w:spacing w:after="120"/>
+        <w:rPr>
+          <w:rFonts w:eastAsia="Times New Roman" w:cs="Arial"/>
+          <w:lang w:eastAsia="en-US"/>
+        </w:rPr>
+      </w:pPr>
+      <w:proofErr w:type="gramStart"/>
+      <w:r>
+        <w:rPr>
+          <w:rFonts w:eastAsia="Times New Roman" w:cs="Arial"/>
+          <w:b/>
           <w:lang w:eastAsia="en-US"/>
         </w:rPr>
         <w:t>Harvested area</w:t>
@@ -1869,7 +2122,15 @@
           <w:rFonts w:eastAsia="Times New Roman" w:cs="Arial"/>
           <w:lang w:eastAsia="en-US"/>
         </w:rPr>
-        <w:t xml:space="preserve"> (m</w:t>
+        <w:t xml:space="preserve"> (</w:t>
+      </w:r>
+      <w:proofErr w:type="spellStart"/>
+      <w:r>
+        <w:rPr>
+          <w:rFonts w:eastAsia="Times New Roman" w:cs="Arial"/>
+          <w:lang w:eastAsia="en-US"/>
+        </w:rPr>
+        <w:t>m</w:t>
       </w:r>
       <w:r>
         <w:rPr>
@@ -1879,6 +2140,7 @@
         </w:rPr>
         <w:t>2</w:t>
       </w:r>
+      <w:proofErr w:type="spellEnd"/>
       <w:r>
         <w:rPr>
           <w:rFonts w:eastAsia="Times New Roman" w:cs="Arial"/>
@@ -1891,21 +2153,39 @@
           <w:rFonts w:eastAsia="Times New Roman" w:cs="Arial"/>
           <w:lang w:eastAsia="en-US"/>
         </w:rPr>
-        <w:t>. Required.</w:t>
-      </w:r>
-    </w:p>
-    <w:p>
-      <w:pPr>
-        <w:spacing w:after="120"/>
-        <w:rPr>
-          <w:rFonts w:eastAsia="Times New Roman" w:cs="Arial"/>
-          <w:lang w:eastAsia="en-US"/>
-        </w:rPr>
-      </w:pPr>
-      <w:r>
-        <w:rPr>
-          <w:rFonts w:eastAsia="Times New Roman" w:cs="Arial"/>
-          <w:color w:val="FF0000"/>
+        <w:t>.</w:t>
+      </w:r>
+      <w:proofErr w:type="gramEnd"/>
+      <w:r>
+        <w:rPr>
+          <w:rFonts w:eastAsia="Times New Roman" w:cs="Arial"/>
+          <w:lang w:eastAsia="en-US"/>
+        </w:rPr>
+        <w:t xml:space="preserve"> </w:t>
+      </w:r>
+      <w:proofErr w:type="gramStart"/>
+      <w:r>
+        <w:rPr>
+          <w:rFonts w:eastAsia="Times New Roman" w:cs="Arial"/>
+          <w:lang w:eastAsia="en-US"/>
+        </w:rPr>
+        <w:t>Required.</w:t>
+      </w:r>
+      <w:proofErr w:type="gramEnd"/>
+    </w:p>
+    <w:p>
+      <w:pPr>
+        <w:spacing w:after="120"/>
+        <w:rPr>
+          <w:rFonts w:eastAsia="Times New Roman" w:cs="Arial"/>
+          <w:lang w:eastAsia="en-US"/>
+        </w:rPr>
+      </w:pPr>
+      <w:proofErr w:type="gramStart"/>
+      <w:r>
+        <w:rPr>
+          <w:rFonts w:eastAsia="Times New Roman" w:cs="Arial"/>
+          <w:b/>
           <w:lang w:eastAsia="en-US"/>
         </w:rPr>
         <w:t>Irrigation</w:t>
@@ -1922,51 +2202,39 @@
           <w:rFonts w:eastAsia="Times New Roman" w:cs="Arial"/>
           <w:lang w:eastAsia="en-US"/>
         </w:rPr>
-        <w:t>. Required.</w:t>
-      </w:r>
-    </w:p>
-    <w:p>
-      <w:pPr>
-        <w:spacing w:after="120"/>
-        <w:rPr>
-          <w:rFonts w:eastAsia="Times New Roman" w:cs="Arial"/>
-          <w:lang w:eastAsia="en-US"/>
-        </w:rPr>
-      </w:pPr>
-      <w:r>
-        <w:rPr>
-          <w:rFonts w:eastAsia="Times New Roman" w:cs="Arial"/>
-          <w:color w:val="FF0000"/>
-          <w:lang w:eastAsia="en-US"/>
-        </w:rPr>
-        <w:t>Harvest date</w:t>
-      </w:r>
-      <w:r>
-        <w:rPr>
-          <w:rFonts w:eastAsia="Times New Roman" w:cs="Arial"/>
-          <w:lang w:eastAsia="en-US"/>
-        </w:rPr>
-        <w:t>. Required.</w:t>
-      </w:r>
-      <w:r>
+        <w:t>.</w:t>
+      </w:r>
+      <w:proofErr w:type="gramEnd"/>
+      <w:r>
+        <w:rPr>
+          <w:rFonts w:eastAsia="Times New Roman" w:cs="Arial"/>
+          <w:lang w:eastAsia="en-US"/>
+        </w:rPr>
         <w:t xml:space="preserve"> </w:t>
       </w:r>
-      <w:r>
-        <w:t>This is a required information.  Therefore you can only submit this form AFTER you have harvested the experiment.  If the experiment is not destined to be harvested, put the date of the last data collection event.</w:t>
-      </w:r>
-    </w:p>
-    <w:p>
-      <w:pPr>
-        <w:spacing w:after="120"/>
-        <w:rPr>
-          <w:rFonts w:eastAsia="Times New Roman" w:cs="Arial"/>
-          <w:lang w:eastAsia="en-US"/>
-        </w:rPr>
-      </w:pPr>
-      <w:r>
-        <w:rPr>
-          <w:rFonts w:eastAsia="Times New Roman" w:cs="Arial"/>
-          <w:color w:val="FF0000"/>
+      <w:proofErr w:type="gramStart"/>
+      <w:r>
+        <w:rPr>
+          <w:rFonts w:eastAsia="Times New Roman" w:cs="Arial"/>
+          <w:lang w:eastAsia="en-US"/>
+        </w:rPr>
+        <w:t>Required.</w:t>
+      </w:r>
+      <w:proofErr w:type="gramEnd"/>
+    </w:p>
+    <w:p>
+      <w:pPr>
+        <w:spacing w:after="120"/>
+        <w:rPr>
+          <w:rFonts w:eastAsia="Times New Roman" w:cs="Arial"/>
+          <w:lang w:eastAsia="en-US"/>
+        </w:rPr>
+      </w:pPr>
+      <w:proofErr w:type="gramStart"/>
+      <w:r>
+        <w:rPr>
+          <w:rFonts w:eastAsia="Times New Roman" w:cs="Arial"/>
+          <w:b/>
           <w:lang w:eastAsia="en-US"/>
         </w:rPr>
         <w:t>Other remarks</w:t>
@@ -1974,15 +2242,38 @@
       <w:r>
         <w:rPr>
           <w:rFonts w:eastAsia="Times New Roman" w:cs="Arial"/>
-          <w:lang w:eastAsia="en-US"/>
-        </w:rPr>
-        <w:t>. Optional.</w:t>
-      </w:r>
-      <w:r>
+          <w:b/>
+          <w:lang w:eastAsia="en-US"/>
+        </w:rPr>
+        <w:t>.</w:t>
+      </w:r>
+      <w:proofErr w:type="gramEnd"/>
+      <w:r>
+        <w:rPr>
+          <w:rFonts w:eastAsia="Times New Roman" w:cs="Arial"/>
+          <w:lang w:eastAsia="en-US"/>
+        </w:rPr>
         <w:t xml:space="preserve"> </w:t>
       </w:r>
-      <w:r>
-        <w:t>Adjustments to means in data analysis or other particularities of statistical analysis.  Other notes that may help in the interpretation of the results, for example, that harvest was delayed due to weather, etc.</w:t>
+      <w:proofErr w:type="gramStart"/>
+      <w:r>
+        <w:rPr>
+          <w:rFonts w:eastAsia="Times New Roman" w:cs="Arial"/>
+          <w:lang w:eastAsia="en-US"/>
+        </w:rPr>
+        <w:t>Optional.</w:t>
+      </w:r>
+      <w:proofErr w:type="gramEnd"/>
+      <w:r>
+        <w:t xml:space="preserve"> </w:t>
+      </w:r>
+      <w:proofErr w:type="gramStart"/>
+      <w:r>
+        <w:t>Adjustments to means in data analysis or other particularities of statistical analysis.</w:t>
+      </w:r>
+      <w:proofErr w:type="gramEnd"/>
+      <w:r>
+        <w:t xml:space="preserve">  Other notes that may help in the interpretation of the results, for example, that harvest was delayed due to weather, etc.</w:t>
       </w:r>
     </w:p>
     <w:p>
@@ -2096,11 +2387,19 @@
       <w:pPr>
         <w:spacing w:after="120"/>
       </w:pPr>
+      <w:proofErr w:type="gramStart"/>
       <w:r>
         <w:rPr>
           <w:b/>
         </w:rPr>
-        <w:t>*Std Error</w:t>
+        <w:t>*Std</w:t>
+      </w:r>
+      <w:proofErr w:type="gramEnd"/>
+      <w:r>
+        <w:rPr>
+          <w:b/>
+        </w:rPr>
+        <w:t xml:space="preserve"> Error</w:t>
       </w:r>
       <w:r>
         <w:t xml:space="preserve">: </w:t>
@@ -2136,10 +2435,36 @@
         <w:t xml:space="preserve"> Mean Square Error</w:t>
       </w:r>
       <w:r>
-        <w:t xml:space="preserve"> (MSE) for the experiment. </w:t>
-      </w:r>
-      <w:r>
-        <w:t xml:space="preserve">The formula for the Std Error = sqrt(MSE/r), where r </w:t>
+        <w:t xml:space="preserve"> (</w:t>
+      </w:r>
+      <w:proofErr w:type="spellStart"/>
+      <w:r>
+        <w:t>MSE</w:t>
+      </w:r>
+      <w:proofErr w:type="spellEnd"/>
+      <w:r>
+        <w:t xml:space="preserve">) for the experiment. </w:t>
+      </w:r>
+      <w:r>
+        <w:t xml:space="preserve">The formula for the Std Error = </w:t>
+      </w:r>
+      <w:proofErr w:type="spellStart"/>
+      <w:proofErr w:type="gramStart"/>
+      <w:r>
+        <w:t>sqrt</w:t>
+      </w:r>
+      <w:proofErr w:type="spellEnd"/>
+      <w:r>
+        <w:t>(</w:t>
+      </w:r>
+      <w:proofErr w:type="spellStart"/>
+      <w:proofErr w:type="gramEnd"/>
+      <w:r>
+        <w:t>MSE</w:t>
+      </w:r>
+      <w:proofErr w:type="spellEnd"/>
+      <w:r>
+        <w:t xml:space="preserve">/r), where r </w:t>
       </w:r>
       <w:r>
         <w:t>is the number of replications.</w:t>
@@ -2156,37 +2481,6 @@
         <w:rPr>
           <w:b/>
         </w:rPr>
-        <w:t>*Std Error Diff.</w:t>
-      </w:r>
-      <w:r>
-        <w:t xml:space="preserve">: </w:t>
-      </w:r>
-      <w:r>
-        <w:t>For incomplete block designs, the standard error of the difference will be depend on whether the two lines being compared were in the same incomplete block or not.  The value reported here should be for lines in different incomplete blocks.</w:t>
-      </w:r>
-    </w:p>
-    <w:p>
-      <w:pPr>
-        <w:spacing w:after="120"/>
-      </w:pPr>
-      <w:r>
-        <w:rPr>
-          <w:b/>
-        </w:rPr>
-        <w:t>*Prob &gt; F</w:t>
-      </w:r>
-      <w:r>
-        <w:t>: Probability of the F statistic for variance among lines in the experiment.</w:t>
-      </w:r>
-    </w:p>
-    <w:p>
-      <w:pPr>
-        <w:spacing w:after="120"/>
-      </w:pPr>
-      <w:r>
-        <w:rPr>
-          <w:b/>
-        </w:rPr>
         <w:t>*Replications</w:t>
       </w:r>
       <w:r>
@@ -2205,7 +2499,15 @@
         <w:t>plications than normal entries)</w:t>
       </w:r>
       <w:r>
-        <w:t>. For most agronomic traits, this will be the same as the number of replications in the trial indicated in the Annotations file. For some quality evaluations, breeding programs may submit a single bulk sample, in which case the number of Replications for such traits would be = 1. Unless there are repeated checks in a trial, it may not be possible to provide estimates of standard errors (Std Error) and F statistics for such data. The standard deviation among a set of lines is not a useful measure of precision because it reflects the genetic variation among lines as well as errors in estimation. Breeders are encouraged to review their quality data carefully because they are in the best position to judge if values are reasonable for a given genotype.</w:t>
+        <w:t>. For most agronomic traits, this will be the same as the number of replications in the trial indicated in the Annotations file. For some quality evaluations, breeding programs may submit a single bulk sample, in which case the number of Replications for such traits would be = 1. Unless there are repeated checks in a trial, it may not be possible to provide estimates of standard errors (</w:t>
+      </w:r>
+      <w:proofErr w:type="gramStart"/>
+      <w:r>
+        <w:t>Std</w:t>
+      </w:r>
+      <w:proofErr w:type="gramEnd"/>
+      <w:r>
+        <w:t xml:space="preserve"> Error) and F statistics for such data. The standard deviation among a set of lines is not a useful measure of precision because it reflects the genetic variation among lines as well as errors in estimation. Breeders are encouraged to review their quality data carefully because they are in the best position to judge if values are reasonable for a given genotype.</w:t>
       </w:r>
     </w:p>
     <w:p>
@@ -2262,11 +2564,70 @@
         <w:t xml:space="preserve">: </w:t>
       </w:r>
       <w:r>
-        <w:t xml:space="preserve">The value in the Check column indicates whether that line of data is the average for a line (0), for a standard check (1), or for a summary statistic, i.e., Trial Mean, Std. Error, Std. Error Diff., Prob&gt;F, Coef. Var., or Replications at the top of the sheet (2).  We have no rules on what is designated as a check and what is not.  </w:t>
+        <w:t xml:space="preserve">The value in the Check column indicates whether that line of data is the average for a line (0), for a standard check (1), or for a summary statistic, i.e., Trial Mean, Std. Error, Std. Error Diff., </w:t>
+      </w:r>
+      <w:proofErr w:type="spellStart"/>
+      <w:r>
+        <w:t>Prob</w:t>
+      </w:r>
+      <w:proofErr w:type="spellEnd"/>
+      <w:r>
+        <w:t xml:space="preserve">&gt;F, </w:t>
+      </w:r>
+      <w:proofErr w:type="spellStart"/>
+      <w:r>
+        <w:t>Coef</w:t>
+      </w:r>
+      <w:proofErr w:type="spellEnd"/>
+      <w:r>
+        <w:t xml:space="preserve">. </w:t>
+      </w:r>
+      <w:proofErr w:type="gramStart"/>
+      <w:r>
+        <w:t>Var.,</w:t>
+      </w:r>
+      <w:proofErr w:type="gramEnd"/>
+      <w:r>
+        <w:t xml:space="preserve"> or Replications at the top of the sheet (2).  We have no rules on what is designated as a check and what is not.  Information on whether a line is a check can be used by future analysts.  In the meanwhile, breeders should use their informal understanding of what is a check in designating lines as checks.  See below for information on the summary </w:t>
+      </w:r>
+      <w:proofErr w:type="spellStart"/>
+      <w:r>
+        <w:t>statisitics</w:t>
+      </w:r>
+      <w:proofErr w:type="spellEnd"/>
+      <w:r>
+        <w:t>.</w:t>
+      </w:r>
+    </w:p>
+    <w:p>
+      <w:r>
+        <w:rPr>
+          <w:b/>
+        </w:rPr>
+        <w:t>*Filial Gen</w:t>
+      </w:r>
+      <w:r>
+        <w:t xml:space="preserve">.: This is the filial generation of the single plant from which plant tissue was sampled for DNA extraction for genotyping.  Possible values for Filial Gen. are </w:t>
       </w:r>
       <w:r>
         <w:lastRenderedPageBreak/>
-        <w:t>Information on whether a line is a check can be used by future analysts.  In the meanwhile, breeders should use their informal understanding of what is a check in designating lines as checks.  See below for information on the summary statisitics.</w:t>
+        <w:t xml:space="preserve">single digits: integer from 1 to 8 corresponds to </w:t>
+      </w:r>
+      <w:proofErr w:type="spellStart"/>
+      <w:r>
+        <w:t>F1</w:t>
+      </w:r>
+      <w:proofErr w:type="spellEnd"/>
+      <w:r>
+        <w:t xml:space="preserve"> to </w:t>
+      </w:r>
+      <w:proofErr w:type="spellStart"/>
+      <w:r>
+        <w:t>F8</w:t>
+      </w:r>
+      <w:proofErr w:type="spellEnd"/>
+      <w:r>
+        <w:t xml:space="preserve"> derived plant tissue; anything greater than 8, use 9; if the tissue was from a doubled haploid (DH) plant, use 0.</w:t>
       </w:r>
     </w:p>
     <w:p>
@@ -2274,10 +2635,10 @@
         <w:rPr>
           <w:b/>
         </w:rPr>
-        <w:t>*Filial Gen</w:t>
-      </w:r>
-      <w:r>
-        <w:t>.: This is the filial generation of the single plant from which plant tissue was sampled for DNA extraction for genotyping.  Possible values for Filial Gen. are single digits: integer from 1 to 8 corresponds to F1 to F8 derived plant tissue; anything greater than 8, use 9; if the tissue was from a doubled haploid (DH) plant, use 0.</w:t>
+        <w:t>Seed stock year</w:t>
+      </w:r>
+      <w:r>
+        <w:t>: The year in which the seed that gave the DNA was harvested.</w:t>
       </w:r>
     </w:p>
     <w:p>
@@ -2285,10 +2646,18 @@
         <w:rPr>
           <w:b/>
         </w:rPr>
-        <w:t>Seed stock year</w:t>
-      </w:r>
-      <w:r>
-        <w:t>: The year in which the seed that gave the DNA was harvested.</w:t>
+        <w:t>Seed stock experiment</w:t>
+      </w:r>
+      <w:r>
+        <w:t xml:space="preserve">: The name of the experiment where the seed was harvested. This need not be a </w:t>
+      </w:r>
+      <w:proofErr w:type="spellStart"/>
+      <w:r>
+        <w:t>TCAP</w:t>
+      </w:r>
+      <w:proofErr w:type="spellEnd"/>
+      <w:r>
+        <w:t xml:space="preserve"> trial. The name is to ensure the same seed stock can be retrieved from the breeding program if needed.</w:t>
       </w:r>
     </w:p>
     <w:p>
@@ -2296,46 +2665,59 @@
         <w:rPr>
           <w:b/>
         </w:rPr>
-        <w:t>Seed stock experiment</w:t>
-      </w:r>
-      <w:r>
-        <w:t>: The name of the experiment where the seed was harvested. This need not be a TCAP trial. The name is to ensure the same seed stock can be retrieved from the breeding program if needed.</w:t>
-      </w:r>
-    </w:p>
-    <w:p>
+        <w:t>Seed stock ID</w:t>
+      </w:r>
+      <w:r>
+        <w:t>: The entry number of plot number within the experiment where the seed stock came from.</w:t>
+      </w:r>
+    </w:p>
+    <w:p>
+      <w:pPr>
+        <w:spacing w:after="120"/>
+      </w:pPr>
+      <w:r>
+        <w:t>Values in the green columns should be means for each line calculated across the experiment, ideally considering lines as fixed effects (I think: this is something to be discussed with the statistics group).</w:t>
+      </w:r>
+    </w:p>
+    <w:p>
+      <w:pPr>
+        <w:spacing w:after="120"/>
+      </w:pPr>
       <w:r>
         <w:rPr>
           <w:b/>
         </w:rPr>
-        <w:t>Seed stock ID</w:t>
-      </w:r>
-      <w:r>
-        <w:t>: The entry number of plot number within the experiment where the seed stock came from.</w:t>
-      </w:r>
-    </w:p>
-    <w:p>
-      <w:pPr>
-        <w:spacing w:after="120"/>
-      </w:pPr>
-      <w:r>
-        <w:t>Values in the green columns should be means for each line calculated across the experiment, ideally considering lines as fixed effects (I think: this is something to be discussed with the statistics group).</w:t>
-      </w:r>
-    </w:p>
-    <w:p>
-      <w:pPr>
-        <w:spacing w:after="120"/>
-      </w:pPr>
+        <w:t>*</w:t>
+      </w:r>
+      <w:proofErr w:type="spellStart"/>
       <w:r>
         <w:rPr>
           <w:b/>
         </w:rPr>
-        <w:t>*Pheno1</w:t>
-      </w:r>
+        <w:t>Pheno1</w:t>
+      </w:r>
+      <w:proofErr w:type="spellEnd"/>
       <w:r>
         <w:t xml:space="preserve">: </w:t>
       </w:r>
       <w:r>
-        <w:t xml:space="preserve">Replace "Pheno1", "Pheno2" etc. with the names of phenotypes </w:t>
+        <w:t>Replace "</w:t>
+      </w:r>
+      <w:proofErr w:type="spellStart"/>
+      <w:r>
+        <w:t>Pheno1</w:t>
+      </w:r>
+      <w:proofErr w:type="spellEnd"/>
+      <w:r>
+        <w:t>", "</w:t>
+      </w:r>
+      <w:proofErr w:type="spellStart"/>
+      <w:r>
+        <w:t>Pheno2</w:t>
+      </w:r>
+      <w:proofErr w:type="spellEnd"/>
+      <w:r>
+        <w:t xml:space="preserve">" etc. with the names of phenotypes </w:t>
       </w:r>
       <w:r>
         <w:t xml:space="preserve">given in the T3 phenotype ontology page. </w:t>
@@ -2347,7 +2729,15 @@
         <w:t xml:space="preserve">  If there is no data for a phenotype for a particular line, leave that cell EMPTY. </w:t>
       </w:r>
       <w:r>
-        <w:t>We will develop a protocol for adding new phenotypes as allowable in T3.  All phenotypes should have measurement protocols that TCAP scientists agree to adhere to.</w:t>
+        <w:t xml:space="preserve">We will develop a protocol for adding new phenotypes as allowable in T3.  All phenotypes should have measurement protocols that </w:t>
+      </w:r>
+      <w:proofErr w:type="spellStart"/>
+      <w:r>
+        <w:t>TCAP</w:t>
+      </w:r>
+      <w:proofErr w:type="spellEnd"/>
+      <w:r>
+        <w:t xml:space="preserve"> scientists agree to adhere to.</w:t>
       </w:r>
     </w:p>
     <w:sectPr>
@@ -2361,7 +2751,7 @@
 </file>
 
 <file path=word/numbering.xml><?xml version="1.0" encoding="utf-8"?>
-<w:numbering xmlns:wpc="http://schemas.microsoft.com/office/word/2010/wordprocessingCanvas" xmlns:mo="http://schemas.microsoft.com/office/mac/office/2008/main" xmlns:mc="http://schemas.openxmlformats.org/markup-compatibility/2006" xmlns:mv="urn:schemas-microsoft-com:mac:vml" xmlns:o="urn:schemas-microsoft-com:office:office" xmlns:r="http://schemas.openxmlformats.org/officeDocument/2006/relationships" xmlns:m="http://schemas.openxmlformats.org/officeDocument/2006/math" xmlns:v="urn:schemas-microsoft-com:vml" xmlns:wp14="http://schemas.microsoft.com/office/word/2010/wordprocessingDrawing" xmlns:wp="http://schemas.openxmlformats.org/drawingml/2006/wordprocessingDrawing" xmlns:w10="urn:schemas-microsoft-com:office:word" xmlns:w="http://schemas.openxmlformats.org/wordprocessingml/2006/main" xmlns:w14="http://schemas.microsoft.com/office/word/2010/wordml" xmlns:wpg="http://schemas.microsoft.com/office/word/2010/wordprocessingGroup" xmlns:wpi="http://schemas.microsoft.com/office/word/2010/wordprocessingInk" xmlns:wne="http://schemas.microsoft.com/office/word/2006/wordml" xmlns:wps="http://schemas.microsoft.com/office/word/2010/wordprocessingShape" mc:Ignorable="w14 wp14">
+<w:numbering xmlns:ve="http://schemas.openxmlformats.org/markup-compatibility/2006" xmlns:o="urn:schemas-microsoft-com:office:office" xmlns:r="http://schemas.openxmlformats.org/officeDocument/2006/relationships" xmlns:m="http://schemas.openxmlformats.org/officeDocument/2006/math" xmlns:v="urn:schemas-microsoft-com:vml" xmlns:wp="http://schemas.openxmlformats.org/drawingml/2006/wordprocessingDrawing" xmlns:w10="urn:schemas-microsoft-com:office:word" xmlns:w="http://schemas.openxmlformats.org/wordprocessingml/2006/main" xmlns:wne="http://schemas.microsoft.com/office/word/2006/wordml">
   <w:abstractNum w:abstractNumId="0">
     <w:nsid w:val="217F2C25"/>
     <w:multiLevelType w:val="hybridMultilevel"/>
@@ -2547,7 +2937,7 @@
 </file>
 
 <file path=word/styles.xml><?xml version="1.0" encoding="utf-8"?>
-<w:styles xmlns:mc="http://schemas.openxmlformats.org/markup-compatibility/2006" xmlns:r="http://schemas.openxmlformats.org/officeDocument/2006/relationships" xmlns:w="http://schemas.openxmlformats.org/wordprocessingml/2006/main" xmlns:w14="http://schemas.microsoft.com/office/word/2010/wordml" mc:Ignorable="w14">
+<w:styles xmlns:r="http://schemas.openxmlformats.org/officeDocument/2006/relationships" xmlns:w="http://schemas.openxmlformats.org/wordprocessingml/2006/main">
   <w:docDefaults>
     <w:rPrDefault>
       <w:rPr>
@@ -2563,7 +2953,7 @@
       </w:pPr>
     </w:pPrDefault>
   </w:docDefaults>
-  <w:latentStyles w:defLockedState="0" w:defUIPriority="99" w:defSemiHidden="1" w:defUnhideWhenUsed="1" w:defQFormat="0" w:count="276">
+  <w:latentStyles w:defLockedState="0" w:defUIPriority="99" w:defSemiHidden="1" w:defUnhideWhenUsed="1" w:defQFormat="0" w:count="267">
     <w:lsdException w:name="Normal" w:semiHidden="0" w:uiPriority="0" w:unhideWhenUsed="0" w:qFormat="1"/>
     <w:lsdException w:name="heading 1" w:semiHidden="0" w:uiPriority="9" w:unhideWhenUsed="0" w:qFormat="1"/>
     <w:lsdException w:name="heading 2" w:uiPriority="9" w:qFormat="1"/>
@@ -2718,6 +3108,7 @@
     <w:uiPriority w:val="99"/>
     <w:semiHidden/>
     <w:unhideWhenUsed/>
+    <w:qFormat/>
     <w:tblPr>
       <w:tblInd w:w="0" w:type="dxa"/>
       <w:tblCellMar>

</xml_diff>